<commit_message>
Atualização Visão de Negocios
</commit_message>
<xml_diff>
--- a/Negocio/Glossário de Negócio.docx
+++ b/Negocio/Glossário de Negócio.docx
@@ -1,6 +1,6 @@
 
 <file path=word/document.xml><?xml version="1.0" encoding="utf-8"?>
-<w:document xmlns:wpc="http://schemas.microsoft.com/office/word/2010/wordprocessingCanvas" xmlns:cx="http://schemas.microsoft.com/office/drawing/2014/chartex" xmlns:cx1="http://schemas.microsoft.com/office/drawing/2015/9/8/chartex" xmlns:cx2="http://schemas.microsoft.com/office/drawing/2015/10/21/chartex" xmlns:cx3="http://schemas.microsoft.com/office/drawing/2016/5/9/chartex" xmlns:cx4="http://schemas.microsoft.com/office/drawing/2016/5/10/chartex" xmlns:cx5="http://schemas.microsoft.com/office/drawing/2016/5/11/chartex" xmlns:cx6="http://schemas.microsoft.com/office/drawing/2016/5/12/chartex" xmlns:cx7="http://schemas.microsoft.com/office/drawing/2016/5/13/chartex" xmlns:cx8="http://schemas.microsoft.com/office/drawing/2016/5/14/chartex" xmlns:mc="http://schemas.openxmlformats.org/markup-compatibility/2006" xmlns:aink="http://schemas.microsoft.com/office/drawing/2016/ink" xmlns:am3d="http://schemas.microsoft.com/office/drawing/2017/model3d" xmlns:o="urn:schemas-microsoft-com:office:office" xmlns:r="http://schemas.openxmlformats.org/officeDocument/2006/relationships" xmlns:m="http://schemas.openxmlformats.org/officeDocument/2006/math" xmlns:v="urn:schemas-microsoft-com:vml" xmlns:wp14="http://schemas.microsoft.com/office/word/2010/wordprocessingDrawing" xmlns:wp="http://schemas.openxmlformats.org/drawingml/2006/wordprocessingDrawing" xmlns:w10="urn:schemas-microsoft-com:office:word" xmlns:w="http://schemas.openxmlformats.org/wordprocessingml/2006/main" xmlns:w14="http://schemas.microsoft.com/office/word/2010/wordml" xmlns:w15="http://schemas.microsoft.com/office/word/2012/wordml" xmlns:w16cid="http://schemas.microsoft.com/office/word/2016/wordml/cid" xmlns:w16se="http://schemas.microsoft.com/office/word/2015/wordml/symex" xmlns:wpg="http://schemas.microsoft.com/office/word/2010/wordprocessingGroup" xmlns:wpi="http://schemas.microsoft.com/office/word/2010/wordprocessingInk" xmlns:wne="http://schemas.microsoft.com/office/word/2006/wordml" xmlns:wps="http://schemas.microsoft.com/office/word/2010/wordprocessingShape" mc:Ignorable="w14 w15 w16se w16cid wp14">
+<w:document xmlns:wpc="http://schemas.microsoft.com/office/word/2010/wordprocessingCanvas" xmlns:cx="http://schemas.microsoft.com/office/drawing/2014/chartex" xmlns:cx1="http://schemas.microsoft.com/office/drawing/2015/9/8/chartex" xmlns:cx2="http://schemas.microsoft.com/office/drawing/2015/10/21/chartex" xmlns:cx3="http://schemas.microsoft.com/office/drawing/2016/5/9/chartex" xmlns:cx4="http://schemas.microsoft.com/office/drawing/2016/5/10/chartex" xmlns:cx5="http://schemas.microsoft.com/office/drawing/2016/5/11/chartex" xmlns:cx6="http://schemas.microsoft.com/office/drawing/2016/5/12/chartex" xmlns:cx7="http://schemas.microsoft.com/office/drawing/2016/5/13/chartex" xmlns:cx8="http://schemas.microsoft.com/office/drawing/2016/5/14/chartex" xmlns:mc="http://schemas.openxmlformats.org/markup-compatibility/2006" xmlns:aink="http://schemas.microsoft.com/office/drawing/2016/ink" xmlns:am3d="http://schemas.microsoft.com/office/drawing/2017/model3d" xmlns:o="urn:schemas-microsoft-com:office:office" xmlns:r="http://schemas.openxmlformats.org/officeDocument/2006/relationships" xmlns:m="http://schemas.openxmlformats.org/officeDocument/2006/math" xmlns:v="urn:schemas-microsoft-com:vml" xmlns:wp14="http://schemas.microsoft.com/office/word/2010/wordprocessingDrawing" xmlns:wp="http://schemas.openxmlformats.org/drawingml/2006/wordprocessingDrawing" xmlns:w10="urn:schemas-microsoft-com:office:word" xmlns:w="http://schemas.openxmlformats.org/wordprocessingml/2006/main" xmlns:w14="http://schemas.microsoft.com/office/word/2010/wordml" xmlns:w15="http://schemas.microsoft.com/office/word/2012/wordml" xmlns:w16cex="http://schemas.microsoft.com/office/word/2018/wordml/cex" xmlns:w16cid="http://schemas.microsoft.com/office/word/2016/wordml/cid" xmlns:w16="http://schemas.microsoft.com/office/word/2018/wordml" xmlns:w16sdtdh="http://schemas.microsoft.com/office/word/2020/wordml/sdtdatahash" xmlns:w16se="http://schemas.microsoft.com/office/word/2015/wordml/symex" xmlns:wpg="http://schemas.microsoft.com/office/word/2010/wordprocessingGroup" xmlns:wpi="http://schemas.microsoft.com/office/word/2010/wordprocessingInk" xmlns:wne="http://schemas.microsoft.com/office/word/2006/wordml" xmlns:wps="http://schemas.microsoft.com/office/word/2010/wordprocessingShape" mc:Ignorable="w14 w15 w16se w16cid w16 w16cex w16sdtdh wp14">
   <w:body>
     <w:p>
       <w:pPr>
@@ -175,12 +175,6 @@
         <w:gridCol w:w="2304"/>
       </w:tblGrid>
       <w:tr>
-        <w:tblPrEx>
-          <w:tblCellMar>
-            <w:top w:w="0" w:type="dxa"/>
-            <w:bottom w:w="0" w:type="dxa"/>
-          </w:tblCellMar>
-        </w:tblPrEx>
         <w:tc>
           <w:tcPr>
             <w:tcW w:w="2304" w:type="dxa"/>
@@ -303,12 +297,6 @@
         </w:tc>
       </w:tr>
       <w:tr>
-        <w:tblPrEx>
-          <w:tblCellMar>
-            <w:top w:w="0" w:type="dxa"/>
-            <w:bottom w:w="0" w:type="dxa"/>
-          </w:tblCellMar>
-        </w:tblPrEx>
         <w:tc>
           <w:tcPr>
             <w:tcW w:w="2304" w:type="dxa"/>
@@ -330,7 +318,35 @@
               <w:rPr>
                 <w:lang w:val="pt-BR"/>
               </w:rPr>
-              <w:t>&lt;dd/mmm/aa&gt;</w:t>
+              <w:t>&lt;</w:t>
+            </w:r>
+            <w:proofErr w:type="spellStart"/>
+            <w:r>
+              <w:rPr>
+                <w:lang w:val="pt-BR"/>
+              </w:rPr>
+              <w:t>dd</w:t>
+            </w:r>
+            <w:proofErr w:type="spellEnd"/>
+            <w:r>
+              <w:rPr>
+                <w:lang w:val="pt-BR"/>
+              </w:rPr>
+              <w:t>/</w:t>
+            </w:r>
+            <w:proofErr w:type="spellStart"/>
+            <w:r>
+              <w:rPr>
+                <w:lang w:val="pt-BR"/>
+              </w:rPr>
+              <w:t>mmm</w:t>
+            </w:r>
+            <w:proofErr w:type="spellEnd"/>
+            <w:r>
+              <w:rPr>
+                <w:lang w:val="pt-BR"/>
+              </w:rPr>
+              <w:t>/aa&gt;</w:t>
             </w:r>
           </w:p>
         </w:tc>
@@ -355,7 +371,21 @@
               <w:rPr>
                 <w:lang w:val="pt-BR"/>
               </w:rPr>
-              <w:t>&lt;x.x&gt;</w:t>
+              <w:t>&lt;</w:t>
+            </w:r>
+            <w:proofErr w:type="spellStart"/>
+            <w:r>
+              <w:rPr>
+                <w:lang w:val="pt-BR"/>
+              </w:rPr>
+              <w:t>x.x</w:t>
+            </w:r>
+            <w:proofErr w:type="spellEnd"/>
+            <w:r>
+              <w:rPr>
+                <w:lang w:val="pt-BR"/>
+              </w:rPr>
+              <w:t>&gt;</w:t>
             </w:r>
           </w:p>
         </w:tc>
@@ -411,12 +441,6 @@
         </w:tc>
       </w:tr>
       <w:tr>
-        <w:tblPrEx>
-          <w:tblCellMar>
-            <w:top w:w="0" w:type="dxa"/>
-            <w:bottom w:w="0" w:type="dxa"/>
-          </w:tblCellMar>
-        </w:tblPrEx>
         <w:tc>
           <w:tcPr>
             <w:tcW w:w="2304" w:type="dxa"/>
@@ -495,12 +519,6 @@
         </w:tc>
       </w:tr>
       <w:tr>
-        <w:tblPrEx>
-          <w:tblCellMar>
-            <w:top w:w="0" w:type="dxa"/>
-            <w:bottom w:w="0" w:type="dxa"/>
-          </w:tblCellMar>
-        </w:tblPrEx>
         <w:tc>
           <w:tcPr>
             <w:tcW w:w="2304" w:type="dxa"/>
@@ -579,12 +597,6 @@
         </w:tc>
       </w:tr>
       <w:tr>
-        <w:tblPrEx>
-          <w:tblCellMar>
-            <w:top w:w="0" w:type="dxa"/>
-            <w:bottom w:w="0" w:type="dxa"/>
-          </w:tblCellMar>
-        </w:tblPrEx>
         <w:tc>
           <w:tcPr>
             <w:tcW w:w="2304" w:type="dxa"/>
@@ -698,10 +710,12 @@
           <w:tab w:val="left" w:pos="432"/>
         </w:tabs>
         <w:rPr>
+          <w:rFonts w:ascii="Calibri" w:hAnsi="Calibri"/>
           <w:noProof/>
           <w:snapToGrid/>
-          <w:sz w:val="24"/>
-          <w:szCs w:val="24"/>
+          <w:sz w:val="22"/>
+          <w:szCs w:val="22"/>
+          <w:lang w:val="pt-BR" w:eastAsia="pt-BR"/>
         </w:rPr>
       </w:pPr>
       <w:r>
@@ -737,10 +751,12 @@
       </w:r>
       <w:r>
         <w:rPr>
+          <w:rFonts w:ascii="Calibri" w:hAnsi="Calibri"/>
           <w:noProof/>
           <w:snapToGrid/>
-          <w:sz w:val="24"/>
-          <w:szCs w:val="24"/>
+          <w:sz w:val="22"/>
+          <w:szCs w:val="22"/>
+          <w:lang w:val="pt-BR" w:eastAsia="pt-BR"/>
         </w:rPr>
         <w:tab/>
       </w:r>
@@ -767,13 +783,7 @@
         <w:rPr>
           <w:noProof/>
         </w:rPr>
-        <w:instrText xml:space="preserve"> PAGEREF _Toc18</w:instrText>
-      </w:r>
-      <w:r>
-        <w:rPr>
-          <w:noProof/>
-        </w:rPr>
-        <w:instrText xml:space="preserve">206570 \h </w:instrText>
+        <w:instrText xml:space="preserve"> PAGEREF _Toc73884868 \h </w:instrText>
       </w:r>
       <w:r>
         <w:rPr>
@@ -790,7 +800,7 @@
         <w:rPr>
           <w:noProof/>
         </w:rPr>
-        <w:t>3</w:t>
+        <w:t>4</w:t>
       </w:r>
       <w:r>
         <w:rPr>
@@ -806,10 +816,12 @@
           <w:tab w:val="left" w:pos="1000"/>
         </w:tabs>
         <w:rPr>
+          <w:rFonts w:ascii="Calibri" w:hAnsi="Calibri"/>
           <w:noProof/>
           <w:snapToGrid/>
-          <w:sz w:val="24"/>
-          <w:szCs w:val="24"/>
+          <w:sz w:val="22"/>
+          <w:szCs w:val="22"/>
+          <w:lang w:val="pt-BR" w:eastAsia="pt-BR"/>
         </w:rPr>
       </w:pPr>
       <w:r>
@@ -821,10 +833,12 @@
       </w:r>
       <w:r>
         <w:rPr>
+          <w:rFonts w:ascii="Calibri" w:hAnsi="Calibri"/>
           <w:noProof/>
           <w:snapToGrid/>
-          <w:sz w:val="24"/>
-          <w:szCs w:val="24"/>
+          <w:sz w:val="22"/>
+          <w:szCs w:val="22"/>
+          <w:lang w:val="pt-BR" w:eastAsia="pt-BR"/>
         </w:rPr>
         <w:tab/>
       </w:r>
@@ -851,7 +865,7 @@
         <w:rPr>
           <w:noProof/>
         </w:rPr>
-        <w:instrText xml:space="preserve"> PAGEREF _Toc18206571 \h </w:instrText>
+        <w:instrText xml:space="preserve"> PAGEREF _Toc73884869 \h </w:instrText>
       </w:r>
       <w:r>
         <w:rPr>
@@ -868,7 +882,7 @@
         <w:rPr>
           <w:noProof/>
         </w:rPr>
-        <w:t>3</w:t>
+        <w:t>4</w:t>
       </w:r>
       <w:r>
         <w:rPr>
@@ -884,10 +898,12 @@
           <w:tab w:val="left" w:pos="1000"/>
         </w:tabs>
         <w:rPr>
+          <w:rFonts w:ascii="Calibri" w:hAnsi="Calibri"/>
           <w:noProof/>
           <w:snapToGrid/>
-          <w:sz w:val="24"/>
-          <w:szCs w:val="24"/>
+          <w:sz w:val="22"/>
+          <w:szCs w:val="22"/>
+          <w:lang w:val="pt-BR" w:eastAsia="pt-BR"/>
         </w:rPr>
       </w:pPr>
       <w:r>
@@ -899,10 +915,12 @@
       </w:r>
       <w:r>
         <w:rPr>
+          <w:rFonts w:ascii="Calibri" w:hAnsi="Calibri"/>
           <w:noProof/>
           <w:snapToGrid/>
-          <w:sz w:val="24"/>
-          <w:szCs w:val="24"/>
+          <w:sz w:val="22"/>
+          <w:szCs w:val="22"/>
+          <w:lang w:val="pt-BR" w:eastAsia="pt-BR"/>
         </w:rPr>
         <w:tab/>
       </w:r>
@@ -929,7 +947,7 @@
         <w:rPr>
           <w:noProof/>
         </w:rPr>
-        <w:instrText xml:space="preserve"> PAGEREF _Toc18206572 \h </w:instrText>
+        <w:instrText xml:space="preserve"> PAGEREF _Toc73884870 \h </w:instrText>
       </w:r>
       <w:r>
         <w:rPr>
@@ -946,7 +964,7 @@
         <w:rPr>
           <w:noProof/>
         </w:rPr>
-        <w:t>3</w:t>
+        <w:t>4</w:t>
       </w:r>
       <w:r>
         <w:rPr>
@@ -962,10 +980,12 @@
           <w:tab w:val="left" w:pos="1000"/>
         </w:tabs>
         <w:rPr>
+          <w:rFonts w:ascii="Calibri" w:hAnsi="Calibri"/>
           <w:noProof/>
           <w:snapToGrid/>
-          <w:sz w:val="24"/>
-          <w:szCs w:val="24"/>
+          <w:sz w:val="22"/>
+          <w:szCs w:val="22"/>
+          <w:lang w:val="pt-BR" w:eastAsia="pt-BR"/>
         </w:rPr>
       </w:pPr>
       <w:r>
@@ -977,10 +997,12 @@
       </w:r>
       <w:r>
         <w:rPr>
+          <w:rFonts w:ascii="Calibri" w:hAnsi="Calibri"/>
           <w:noProof/>
           <w:snapToGrid/>
-          <w:sz w:val="24"/>
-          <w:szCs w:val="24"/>
+          <w:sz w:val="22"/>
+          <w:szCs w:val="22"/>
+          <w:lang w:val="pt-BR" w:eastAsia="pt-BR"/>
         </w:rPr>
         <w:tab/>
       </w:r>
@@ -1007,7 +1029,7 @@
         <w:rPr>
           <w:noProof/>
         </w:rPr>
-        <w:instrText xml:space="preserve"> PAGEREF _Toc18206573 \h </w:instrText>
+        <w:instrText xml:space="preserve"> PAGEREF _Toc73884871 \h </w:instrText>
       </w:r>
       <w:r>
         <w:rPr>
@@ -1024,7 +1046,7 @@
         <w:rPr>
           <w:noProof/>
         </w:rPr>
-        <w:t>3</w:t>
+        <w:t>4</w:t>
       </w:r>
       <w:r>
         <w:rPr>
@@ -1040,10 +1062,12 @@
           <w:tab w:val="left" w:pos="1000"/>
         </w:tabs>
         <w:rPr>
+          <w:rFonts w:ascii="Calibri" w:hAnsi="Calibri"/>
           <w:noProof/>
           <w:snapToGrid/>
-          <w:sz w:val="24"/>
-          <w:szCs w:val="24"/>
+          <w:sz w:val="22"/>
+          <w:szCs w:val="22"/>
+          <w:lang w:val="pt-BR" w:eastAsia="pt-BR"/>
         </w:rPr>
       </w:pPr>
       <w:r>
@@ -1055,10 +1079,12 @@
       </w:r>
       <w:r>
         <w:rPr>
+          <w:rFonts w:ascii="Calibri" w:hAnsi="Calibri"/>
           <w:noProof/>
           <w:snapToGrid/>
-          <w:sz w:val="24"/>
-          <w:szCs w:val="24"/>
+          <w:sz w:val="22"/>
+          <w:szCs w:val="22"/>
+          <w:lang w:val="pt-BR" w:eastAsia="pt-BR"/>
         </w:rPr>
         <w:tab/>
       </w:r>
@@ -1085,7 +1111,7 @@
         <w:rPr>
           <w:noProof/>
         </w:rPr>
-        <w:instrText xml:space="preserve"> PAGEREF _Toc18206574 \h </w:instrText>
+        <w:instrText xml:space="preserve"> PAGEREF _Toc73884872 \h </w:instrText>
       </w:r>
       <w:r>
         <w:rPr>
@@ -1102,7 +1128,7 @@
         <w:rPr>
           <w:noProof/>
         </w:rPr>
-        <w:t>3</w:t>
+        <w:t>4</w:t>
       </w:r>
       <w:r>
         <w:rPr>
@@ -1118,10 +1144,12 @@
           <w:tab w:val="left" w:pos="432"/>
         </w:tabs>
         <w:rPr>
+          <w:rFonts w:ascii="Calibri" w:hAnsi="Calibri"/>
           <w:noProof/>
           <w:snapToGrid/>
-          <w:sz w:val="24"/>
-          <w:szCs w:val="24"/>
+          <w:sz w:val="22"/>
+          <w:szCs w:val="22"/>
+          <w:lang w:val="pt-BR" w:eastAsia="pt-BR"/>
         </w:rPr>
       </w:pPr>
       <w:r>
@@ -1133,10 +1161,12 @@
       </w:r>
       <w:r>
         <w:rPr>
+          <w:rFonts w:ascii="Calibri" w:hAnsi="Calibri"/>
           <w:noProof/>
           <w:snapToGrid/>
-          <w:sz w:val="24"/>
-          <w:szCs w:val="24"/>
+          <w:sz w:val="22"/>
+          <w:szCs w:val="22"/>
+          <w:lang w:val="pt-BR" w:eastAsia="pt-BR"/>
         </w:rPr>
         <w:tab/>
       </w:r>
@@ -1163,7 +1193,7 @@
         <w:rPr>
           <w:noProof/>
         </w:rPr>
-        <w:instrText xml:space="preserve"> PAGEREF _Toc18206575 \h </w:instrText>
+        <w:instrText xml:space="preserve"> PAGEREF _Toc73884873 \h </w:instrText>
       </w:r>
       <w:r>
         <w:rPr>
@@ -1180,7 +1210,7 @@
         <w:rPr>
           <w:noProof/>
         </w:rPr>
-        <w:t>3</w:t>
+        <w:t>4</w:t>
       </w:r>
       <w:r>
         <w:rPr>
@@ -1196,10 +1226,12 @@
           <w:tab w:val="left" w:pos="1000"/>
         </w:tabs>
         <w:rPr>
+          <w:rFonts w:ascii="Calibri" w:hAnsi="Calibri"/>
           <w:noProof/>
           <w:snapToGrid/>
-          <w:sz w:val="24"/>
-          <w:szCs w:val="24"/>
+          <w:sz w:val="22"/>
+          <w:szCs w:val="22"/>
+          <w:lang w:val="pt-BR" w:eastAsia="pt-BR"/>
         </w:rPr>
       </w:pPr>
       <w:r>
@@ -1211,10 +1243,12 @@
       </w:r>
       <w:r>
         <w:rPr>
+          <w:rFonts w:ascii="Calibri" w:hAnsi="Calibri"/>
           <w:noProof/>
           <w:snapToGrid/>
-          <w:sz w:val="24"/>
-          <w:szCs w:val="24"/>
+          <w:sz w:val="22"/>
+          <w:szCs w:val="22"/>
+          <w:lang w:val="pt-BR" w:eastAsia="pt-BR"/>
         </w:rPr>
         <w:tab/>
       </w:r>
@@ -1223,7 +1257,7 @@
           <w:noProof/>
           <w:lang w:val="pt-BR"/>
         </w:rPr>
-        <w:t>&lt;aTerm&gt;</w:t>
+        <w:t>Tamanho de revelação</w:t>
       </w:r>
       <w:r>
         <w:rPr>
@@ -1241,13 +1275,7 @@
         <w:rPr>
           <w:noProof/>
         </w:rPr>
-        <w:instrText xml:space="preserve"> </w:instrText>
-      </w:r>
-      <w:r>
-        <w:rPr>
-          <w:noProof/>
-        </w:rPr>
-        <w:instrText xml:space="preserve">PAGEREF _Toc18206576 \h </w:instrText>
+        <w:instrText xml:space="preserve"> PAGEREF _Toc73884874 \h </w:instrText>
       </w:r>
       <w:r>
         <w:rPr>
@@ -1264,7 +1292,402 @@
         <w:rPr>
           <w:noProof/>
         </w:rPr>
-        <w:t>3</w:t>
+        <w:t>4</w:t>
+      </w:r>
+      <w:r>
+        <w:rPr>
+          <w:noProof/>
+        </w:rPr>
+        <w:fldChar w:fldCharType="end"/>
+      </w:r>
+    </w:p>
+    <w:p>
+      <w:pPr>
+        <w:pStyle w:val="Sumrio3"/>
+        <w:rPr>
+          <w:rFonts w:ascii="Calibri" w:hAnsi="Calibri"/>
+          <w:noProof/>
+          <w:snapToGrid/>
+          <w:sz w:val="22"/>
+          <w:szCs w:val="22"/>
+          <w:lang w:val="pt-BR" w:eastAsia="pt-BR"/>
+        </w:rPr>
+      </w:pPr>
+      <w:r>
+        <w:rPr>
+          <w:noProof/>
+          <w:lang w:val="pt-BR"/>
+        </w:rPr>
+        <w:t>2.1.1</w:t>
+      </w:r>
+      <w:r>
+        <w:rPr>
+          <w:rFonts w:ascii="Calibri" w:hAnsi="Calibri"/>
+          <w:noProof/>
+          <w:snapToGrid/>
+          <w:sz w:val="22"/>
+          <w:szCs w:val="22"/>
+          <w:lang w:val="pt-BR" w:eastAsia="pt-BR"/>
+        </w:rPr>
+        <w:tab/>
+      </w:r>
+      <w:r>
+        <w:rPr>
+          <w:noProof/>
+          <w:lang w:val="pt-BR"/>
+        </w:rPr>
+        <w:t>Revelação 10x15</w:t>
+      </w:r>
+      <w:r>
+        <w:rPr>
+          <w:noProof/>
+        </w:rPr>
+        <w:tab/>
+      </w:r>
+      <w:r>
+        <w:rPr>
+          <w:noProof/>
+        </w:rPr>
+        <w:fldChar w:fldCharType="begin"/>
+      </w:r>
+      <w:r>
+        <w:rPr>
+          <w:noProof/>
+        </w:rPr>
+        <w:instrText xml:space="preserve"> PAGEREF _Toc73884875 \h </w:instrText>
+      </w:r>
+      <w:r>
+        <w:rPr>
+          <w:noProof/>
+        </w:rPr>
+      </w:r>
+      <w:r>
+        <w:rPr>
+          <w:noProof/>
+        </w:rPr>
+        <w:fldChar w:fldCharType="separate"/>
+      </w:r>
+      <w:r>
+        <w:rPr>
+          <w:noProof/>
+        </w:rPr>
+        <w:t>4</w:t>
+      </w:r>
+      <w:r>
+        <w:rPr>
+          <w:noProof/>
+        </w:rPr>
+        <w:fldChar w:fldCharType="end"/>
+      </w:r>
+    </w:p>
+    <w:p>
+      <w:pPr>
+        <w:pStyle w:val="Sumrio3"/>
+        <w:rPr>
+          <w:rFonts w:ascii="Calibri" w:hAnsi="Calibri"/>
+          <w:noProof/>
+          <w:snapToGrid/>
+          <w:sz w:val="22"/>
+          <w:szCs w:val="22"/>
+          <w:lang w:val="pt-BR" w:eastAsia="pt-BR"/>
+        </w:rPr>
+      </w:pPr>
+      <w:r>
+        <w:rPr>
+          <w:noProof/>
+          <w:lang w:val="pt-BR"/>
+        </w:rPr>
+        <w:t>2.1.2</w:t>
+      </w:r>
+      <w:r>
+        <w:rPr>
+          <w:rFonts w:ascii="Calibri" w:hAnsi="Calibri"/>
+          <w:noProof/>
+          <w:snapToGrid/>
+          <w:sz w:val="22"/>
+          <w:szCs w:val="22"/>
+          <w:lang w:val="pt-BR" w:eastAsia="pt-BR"/>
+        </w:rPr>
+        <w:tab/>
+      </w:r>
+      <w:r>
+        <w:rPr>
+          <w:noProof/>
+          <w:lang w:val="pt-BR"/>
+        </w:rPr>
+        <w:t>Revelação 13x18</w:t>
+      </w:r>
+      <w:r>
+        <w:rPr>
+          <w:noProof/>
+        </w:rPr>
+        <w:tab/>
+      </w:r>
+      <w:r>
+        <w:rPr>
+          <w:noProof/>
+        </w:rPr>
+        <w:fldChar w:fldCharType="begin"/>
+      </w:r>
+      <w:r>
+        <w:rPr>
+          <w:noProof/>
+        </w:rPr>
+        <w:instrText xml:space="preserve"> PAGEREF _Toc73884876 \h </w:instrText>
+      </w:r>
+      <w:r>
+        <w:rPr>
+          <w:noProof/>
+        </w:rPr>
+      </w:r>
+      <w:r>
+        <w:rPr>
+          <w:noProof/>
+        </w:rPr>
+        <w:fldChar w:fldCharType="separate"/>
+      </w:r>
+      <w:r>
+        <w:rPr>
+          <w:noProof/>
+        </w:rPr>
+        <w:t>4</w:t>
+      </w:r>
+      <w:r>
+        <w:rPr>
+          <w:noProof/>
+        </w:rPr>
+        <w:fldChar w:fldCharType="end"/>
+      </w:r>
+    </w:p>
+    <w:p>
+      <w:pPr>
+        <w:pStyle w:val="Sumrio3"/>
+        <w:rPr>
+          <w:rFonts w:ascii="Calibri" w:hAnsi="Calibri"/>
+          <w:noProof/>
+          <w:snapToGrid/>
+          <w:sz w:val="22"/>
+          <w:szCs w:val="22"/>
+          <w:lang w:val="pt-BR" w:eastAsia="pt-BR"/>
+        </w:rPr>
+      </w:pPr>
+      <w:r>
+        <w:rPr>
+          <w:noProof/>
+          <w:lang w:val="pt-BR"/>
+        </w:rPr>
+        <w:t>2.1.3</w:t>
+      </w:r>
+      <w:r>
+        <w:rPr>
+          <w:rFonts w:ascii="Calibri" w:hAnsi="Calibri"/>
+          <w:noProof/>
+          <w:snapToGrid/>
+          <w:sz w:val="22"/>
+          <w:szCs w:val="22"/>
+          <w:lang w:val="pt-BR" w:eastAsia="pt-BR"/>
+        </w:rPr>
+        <w:tab/>
+      </w:r>
+      <w:r>
+        <w:rPr>
+          <w:noProof/>
+          <w:lang w:val="pt-BR"/>
+        </w:rPr>
+        <w:t>Revelação 15x21</w:t>
+      </w:r>
+      <w:r>
+        <w:rPr>
+          <w:noProof/>
+        </w:rPr>
+        <w:tab/>
+      </w:r>
+      <w:r>
+        <w:rPr>
+          <w:noProof/>
+        </w:rPr>
+        <w:fldChar w:fldCharType="begin"/>
+      </w:r>
+      <w:r>
+        <w:rPr>
+          <w:noProof/>
+        </w:rPr>
+        <w:instrText xml:space="preserve"> PAGEREF _Toc73884877 \h </w:instrText>
+      </w:r>
+      <w:r>
+        <w:rPr>
+          <w:noProof/>
+        </w:rPr>
+      </w:r>
+      <w:r>
+        <w:rPr>
+          <w:noProof/>
+        </w:rPr>
+        <w:fldChar w:fldCharType="separate"/>
+      </w:r>
+      <w:r>
+        <w:rPr>
+          <w:noProof/>
+        </w:rPr>
+        <w:t>4</w:t>
+      </w:r>
+      <w:r>
+        <w:rPr>
+          <w:noProof/>
+        </w:rPr>
+        <w:fldChar w:fldCharType="end"/>
+      </w:r>
+    </w:p>
+    <w:p>
+      <w:pPr>
+        <w:pStyle w:val="Sumrio3"/>
+        <w:rPr>
+          <w:rFonts w:ascii="Calibri" w:hAnsi="Calibri"/>
+          <w:noProof/>
+          <w:snapToGrid/>
+          <w:sz w:val="22"/>
+          <w:szCs w:val="22"/>
+          <w:lang w:val="pt-BR" w:eastAsia="pt-BR"/>
+        </w:rPr>
+      </w:pPr>
+      <w:r>
+        <w:rPr>
+          <w:noProof/>
+          <w:lang w:val="pt-BR"/>
+        </w:rPr>
+        <w:t>2.1.4</w:t>
+      </w:r>
+      <w:r>
+        <w:rPr>
+          <w:rFonts w:ascii="Calibri" w:hAnsi="Calibri"/>
+          <w:noProof/>
+          <w:snapToGrid/>
+          <w:sz w:val="22"/>
+          <w:szCs w:val="22"/>
+          <w:lang w:val="pt-BR" w:eastAsia="pt-BR"/>
+        </w:rPr>
+        <w:tab/>
+      </w:r>
+      <w:r>
+        <w:rPr>
+          <w:noProof/>
+          <w:lang w:val="pt-BR"/>
+        </w:rPr>
+        <w:t>Revelação 20x30</w:t>
+      </w:r>
+      <w:r>
+        <w:rPr>
+          <w:noProof/>
+        </w:rPr>
+        <w:tab/>
+      </w:r>
+      <w:r>
+        <w:rPr>
+          <w:noProof/>
+        </w:rPr>
+        <w:fldChar w:fldCharType="begin"/>
+      </w:r>
+      <w:r>
+        <w:rPr>
+          <w:noProof/>
+        </w:rPr>
+        <w:instrText xml:space="preserve"> PAGEREF _Toc73884878 \h </w:instrText>
+      </w:r>
+      <w:r>
+        <w:rPr>
+          <w:noProof/>
+        </w:rPr>
+      </w:r>
+      <w:r>
+        <w:rPr>
+          <w:noProof/>
+        </w:rPr>
+        <w:fldChar w:fldCharType="separate"/>
+      </w:r>
+      <w:r>
+        <w:rPr>
+          <w:noProof/>
+        </w:rPr>
+        <w:t>4</w:t>
+      </w:r>
+      <w:r>
+        <w:rPr>
+          <w:noProof/>
+        </w:rPr>
+        <w:fldChar w:fldCharType="end"/>
+      </w:r>
+    </w:p>
+    <w:p>
+      <w:pPr>
+        <w:pStyle w:val="Sumrio3"/>
+        <w:rPr>
+          <w:rFonts w:ascii="Calibri" w:hAnsi="Calibri"/>
+          <w:noProof/>
+          <w:snapToGrid/>
+          <w:sz w:val="22"/>
+          <w:szCs w:val="22"/>
+          <w:lang w:val="pt-BR" w:eastAsia="pt-BR"/>
+        </w:rPr>
+      </w:pPr>
+      <w:r>
+        <w:rPr>
+          <w:noProof/>
+          <w:lang w:val="pt-BR"/>
+        </w:rPr>
+        <w:t>2.1.5</w:t>
+      </w:r>
+      <w:r>
+        <w:rPr>
+          <w:rFonts w:ascii="Calibri" w:hAnsi="Calibri"/>
+          <w:noProof/>
+          <w:snapToGrid/>
+          <w:sz w:val="22"/>
+          <w:szCs w:val="22"/>
+          <w:lang w:val="pt-BR" w:eastAsia="pt-BR"/>
+        </w:rPr>
+        <w:tab/>
+      </w:r>
+      <w:r>
+        <w:rPr>
+          <w:noProof/>
+          <w:lang w:val="pt-BR"/>
+        </w:rPr>
+        <w:t>Revelação 30x40</w:t>
+      </w:r>
+      <w:r>
+        <w:rPr>
+          <w:noProof/>
+        </w:rPr>
+        <w:tab/>
+      </w:r>
+      <w:r>
+        <w:rPr>
+          <w:noProof/>
+        </w:rPr>
+        <w:fldChar w:fldCharType="begin"/>
+      </w:r>
+      <w:r>
+        <w:rPr>
+          <w:noProof/>
+        </w:rPr>
+        <w:instrText xml:space="preserve"> PAGEREF _Toc73884879 \h </w:instrText>
+      </w:r>
+      <w:r>
+        <w:rPr>
+          <w:noProof/>
+        </w:rPr>
+      </w:r>
+      <w:r>
+        <w:rPr>
+          <w:noProof/>
+        </w:rPr>
+        <w:fldChar w:fldCharType="separate"/>
+      </w:r>
+      <w:r>
+        <w:rPr>
+          <w:noProof/>
+        </w:rPr>
+        <w:t>4</w:t>
       </w:r>
       <w:r>
         <w:rPr>
@@ -1280,10 +1703,12 @@
           <w:tab w:val="left" w:pos="1000"/>
         </w:tabs>
         <w:rPr>
+          <w:rFonts w:ascii="Calibri" w:hAnsi="Calibri"/>
           <w:noProof/>
           <w:snapToGrid/>
-          <w:sz w:val="24"/>
-          <w:szCs w:val="24"/>
+          <w:sz w:val="22"/>
+          <w:szCs w:val="22"/>
+          <w:lang w:val="pt-BR" w:eastAsia="pt-BR"/>
         </w:rPr>
       </w:pPr>
       <w:r>
@@ -1295,10 +1720,12 @@
       </w:r>
       <w:r>
         <w:rPr>
+          <w:rFonts w:ascii="Calibri" w:hAnsi="Calibri"/>
           <w:noProof/>
           <w:snapToGrid/>
-          <w:sz w:val="24"/>
-          <w:szCs w:val="24"/>
+          <w:sz w:val="22"/>
+          <w:szCs w:val="22"/>
+          <w:lang w:val="pt-BR" w:eastAsia="pt-BR"/>
         </w:rPr>
         <w:tab/>
       </w:r>
@@ -1307,7 +1734,7 @@
           <w:noProof/>
           <w:lang w:val="pt-BR"/>
         </w:rPr>
-        <w:t>&lt;anotherTerm&gt;</w:t>
+        <w:t>Tipo de papel</w:t>
       </w:r>
       <w:r>
         <w:rPr>
@@ -1325,7 +1752,7 @@
         <w:rPr>
           <w:noProof/>
         </w:rPr>
-        <w:instrText xml:space="preserve"> PAGEREF _Toc18206577 \h </w:instrText>
+        <w:instrText xml:space="preserve"> PAGEREF _Toc73884880 \h </w:instrText>
       </w:r>
       <w:r>
         <w:rPr>
@@ -1342,7 +1769,7 @@
         <w:rPr>
           <w:noProof/>
         </w:rPr>
-        <w:t>3</w:t>
+        <w:t>4</w:t>
       </w:r>
       <w:r>
         <w:rPr>
@@ -1353,30 +1780,31 @@
     </w:p>
     <w:p>
       <w:pPr>
-        <w:pStyle w:val="Sumrio2"/>
-        <w:tabs>
-          <w:tab w:val="left" w:pos="1000"/>
-        </w:tabs>
-        <w:rPr>
+        <w:pStyle w:val="Sumrio3"/>
+        <w:rPr>
+          <w:rFonts w:ascii="Calibri" w:hAnsi="Calibri"/>
           <w:noProof/>
           <w:snapToGrid/>
-          <w:sz w:val="24"/>
-          <w:szCs w:val="24"/>
-        </w:rPr>
-      </w:pPr>
-      <w:r>
-        <w:rPr>
-          <w:noProof/>
-          <w:lang w:val="pt-BR"/>
-        </w:rPr>
-        <w:t>2.3</w:t>
-      </w:r>
-      <w:r>
-        <w:rPr>
+          <w:sz w:val="22"/>
+          <w:szCs w:val="22"/>
+          <w:lang w:val="pt-BR" w:eastAsia="pt-BR"/>
+        </w:rPr>
+      </w:pPr>
+      <w:r>
+        <w:rPr>
+          <w:noProof/>
+          <w:lang w:val="pt-BR"/>
+        </w:rPr>
+        <w:t>2.2.1</w:t>
+      </w:r>
+      <w:r>
+        <w:rPr>
+          <w:rFonts w:ascii="Calibri" w:hAnsi="Calibri"/>
           <w:noProof/>
           <w:snapToGrid/>
-          <w:sz w:val="24"/>
-          <w:szCs w:val="24"/>
+          <w:sz w:val="22"/>
+          <w:szCs w:val="22"/>
+          <w:lang w:val="pt-BR" w:eastAsia="pt-BR"/>
         </w:rPr>
         <w:tab/>
       </w:r>
@@ -1385,7 +1813,7 @@
           <w:noProof/>
           <w:lang w:val="pt-BR"/>
         </w:rPr>
-        <w:t>&lt;aGroupofTerms&gt;</w:t>
+        <w:t>Papel brilhante</w:t>
       </w:r>
       <w:r>
         <w:rPr>
@@ -1403,7 +1831,7 @@
         <w:rPr>
           <w:noProof/>
         </w:rPr>
-        <w:instrText xml:space="preserve"> PAGEREF _Toc18206578 \h </w:instrText>
+        <w:instrText xml:space="preserve"> PAGEREF _Toc73884881 \h </w:instrText>
       </w:r>
       <w:r>
         <w:rPr>
@@ -1420,7 +1848,7 @@
         <w:rPr>
           <w:noProof/>
         </w:rPr>
-        <w:t>3</w:t>
+        <w:t>4</w:t>
       </w:r>
       <w:r>
         <w:rPr>
@@ -1432,29 +1860,30 @@
     <w:p>
       <w:pPr>
         <w:pStyle w:val="Sumrio3"/>
-        <w:tabs>
-          <w:tab w:val="left" w:pos="1600"/>
-        </w:tabs>
-        <w:rPr>
+        <w:rPr>
+          <w:rFonts w:ascii="Calibri" w:hAnsi="Calibri"/>
           <w:noProof/>
           <w:snapToGrid/>
-          <w:sz w:val="24"/>
-          <w:szCs w:val="24"/>
-        </w:rPr>
-      </w:pPr>
-      <w:r>
-        <w:rPr>
-          <w:noProof/>
-          <w:lang w:val="pt-BR"/>
-        </w:rPr>
-        <w:t>2.3.1</w:t>
-      </w:r>
-      <w:r>
-        <w:rPr>
+          <w:sz w:val="22"/>
+          <w:szCs w:val="22"/>
+          <w:lang w:val="pt-BR" w:eastAsia="pt-BR"/>
+        </w:rPr>
+      </w:pPr>
+      <w:r>
+        <w:rPr>
+          <w:noProof/>
+          <w:lang w:val="pt-BR"/>
+        </w:rPr>
+        <w:t>2.2.2</w:t>
+      </w:r>
+      <w:r>
+        <w:rPr>
+          <w:rFonts w:ascii="Calibri" w:hAnsi="Calibri"/>
           <w:noProof/>
           <w:snapToGrid/>
-          <w:sz w:val="24"/>
-          <w:szCs w:val="24"/>
+          <w:sz w:val="22"/>
+          <w:szCs w:val="22"/>
+          <w:lang w:val="pt-BR" w:eastAsia="pt-BR"/>
         </w:rPr>
         <w:tab/>
       </w:r>
@@ -1463,7 +1892,7 @@
           <w:noProof/>
           <w:lang w:val="pt-BR"/>
         </w:rPr>
-        <w:t>&lt;aGroupTerm&gt;</w:t>
+        <w:t>Papel fosco</w:t>
       </w:r>
       <w:r>
         <w:rPr>
@@ -1481,7 +1910,7 @@
         <w:rPr>
           <w:noProof/>
         </w:rPr>
-        <w:instrText xml:space="preserve"> PAGEREF _Toc18206579 \h </w:instrText>
+        <w:instrText xml:space="preserve"> PAGEREF _Toc73884882 \h </w:instrText>
       </w:r>
       <w:r>
         <w:rPr>
@@ -1498,404 +1927,7 @@
         <w:rPr>
           <w:noProof/>
         </w:rPr>
-        <w:t>3</w:t>
-      </w:r>
-      <w:r>
-        <w:rPr>
-          <w:noProof/>
-        </w:rPr>
-        <w:fldChar w:fldCharType="end"/>
-      </w:r>
-    </w:p>
-    <w:p>
-      <w:pPr>
-        <w:pStyle w:val="Sumrio3"/>
-        <w:tabs>
-          <w:tab w:val="left" w:pos="1600"/>
-        </w:tabs>
-        <w:rPr>
-          <w:noProof/>
-          <w:snapToGrid/>
-          <w:sz w:val="24"/>
-          <w:szCs w:val="24"/>
-        </w:rPr>
-      </w:pPr>
-      <w:r>
-        <w:rPr>
-          <w:noProof/>
-          <w:lang w:val="pt-BR"/>
-        </w:rPr>
-        <w:t>2.3.2</w:t>
-      </w:r>
-      <w:r>
-        <w:rPr>
-          <w:noProof/>
-          <w:snapToGrid/>
-          <w:sz w:val="24"/>
-          <w:szCs w:val="24"/>
-        </w:rPr>
-        <w:tab/>
-      </w:r>
-      <w:r>
-        <w:rPr>
-          <w:noProof/>
-          <w:lang w:val="pt-BR"/>
-        </w:rPr>
-        <w:t>&lt;anotherGroupTerm&gt;</w:t>
-      </w:r>
-      <w:r>
-        <w:rPr>
-          <w:noProof/>
-        </w:rPr>
-        <w:tab/>
-      </w:r>
-      <w:r>
-        <w:rPr>
-          <w:noProof/>
-        </w:rPr>
-        <w:fldChar w:fldCharType="begin"/>
-      </w:r>
-      <w:r>
-        <w:rPr>
-          <w:noProof/>
-        </w:rPr>
-        <w:instrText xml:space="preserve"> PAGEREF _Toc18206580 \h </w:instrText>
-      </w:r>
-      <w:r>
-        <w:rPr>
-          <w:noProof/>
-        </w:rPr>
-      </w:r>
-      <w:r>
-        <w:rPr>
-          <w:noProof/>
-        </w:rPr>
-        <w:fldChar w:fldCharType="separate"/>
-      </w:r>
-      <w:r>
-        <w:rPr>
-          <w:noProof/>
-        </w:rPr>
-        <w:t>3</w:t>
-      </w:r>
-      <w:r>
-        <w:rPr>
-          <w:noProof/>
-        </w:rPr>
-        <w:fldChar w:fldCharType="end"/>
-      </w:r>
-    </w:p>
-    <w:p>
-      <w:pPr>
-        <w:pStyle w:val="Sumrio2"/>
-        <w:tabs>
-          <w:tab w:val="left" w:pos="1000"/>
-        </w:tabs>
-        <w:rPr>
-          <w:noProof/>
-          <w:snapToGrid/>
-          <w:sz w:val="24"/>
-          <w:szCs w:val="24"/>
-        </w:rPr>
-      </w:pPr>
-      <w:r>
-        <w:rPr>
-          <w:noProof/>
-          <w:lang w:val="pt-BR"/>
-        </w:rPr>
-        <w:t>2.4</w:t>
-      </w:r>
-      <w:r>
-        <w:rPr>
-          <w:noProof/>
-          <w:snapToGrid/>
-          <w:sz w:val="24"/>
-          <w:szCs w:val="24"/>
-        </w:rPr>
-        <w:tab/>
-      </w:r>
-      <w:r>
-        <w:rPr>
-          <w:noProof/>
-          <w:lang w:val="pt-BR"/>
-        </w:rPr>
-        <w:t>&lt;aSecondGroupOfTe</w:t>
-      </w:r>
-      <w:r>
-        <w:rPr>
-          <w:noProof/>
-          <w:lang w:val="pt-BR"/>
-        </w:rPr>
-        <w:t>rms&gt;</w:t>
-      </w:r>
-      <w:r>
-        <w:rPr>
-          <w:noProof/>
-        </w:rPr>
-        <w:tab/>
-      </w:r>
-      <w:r>
-        <w:rPr>
-          <w:noProof/>
-        </w:rPr>
-        <w:fldChar w:fldCharType="begin"/>
-      </w:r>
-      <w:r>
-        <w:rPr>
-          <w:noProof/>
-        </w:rPr>
-        <w:instrText xml:space="preserve"> PAGEREF _Toc18206581 \h </w:instrText>
-      </w:r>
-      <w:r>
-        <w:rPr>
-          <w:noProof/>
-        </w:rPr>
-      </w:r>
-      <w:r>
-        <w:rPr>
-          <w:noProof/>
-        </w:rPr>
-        <w:fldChar w:fldCharType="separate"/>
-      </w:r>
-      <w:r>
-        <w:rPr>
-          <w:noProof/>
-        </w:rPr>
-        <w:t>3</w:t>
-      </w:r>
-      <w:r>
-        <w:rPr>
-          <w:noProof/>
-        </w:rPr>
-        <w:fldChar w:fldCharType="end"/>
-      </w:r>
-    </w:p>
-    <w:p>
-      <w:pPr>
-        <w:pStyle w:val="Sumrio3"/>
-        <w:tabs>
-          <w:tab w:val="left" w:pos="1600"/>
-        </w:tabs>
-        <w:rPr>
-          <w:noProof/>
-          <w:snapToGrid/>
-          <w:sz w:val="24"/>
-          <w:szCs w:val="24"/>
-        </w:rPr>
-      </w:pPr>
-      <w:r>
-        <w:rPr>
-          <w:noProof/>
-          <w:lang w:val="pt-BR"/>
-        </w:rPr>
-        <w:t>2.4.1</w:t>
-      </w:r>
-      <w:r>
-        <w:rPr>
-          <w:noProof/>
-          <w:snapToGrid/>
-          <w:sz w:val="24"/>
-          <w:szCs w:val="24"/>
-        </w:rPr>
-        <w:tab/>
-      </w:r>
-      <w:r>
-        <w:rPr>
-          <w:noProof/>
-          <w:lang w:val="pt-BR"/>
-        </w:rPr>
-        <w:t>&lt;yetAnotherGroupTerm&gt;</w:t>
-      </w:r>
-      <w:r>
-        <w:rPr>
-          <w:noProof/>
-        </w:rPr>
-        <w:tab/>
-      </w:r>
-      <w:r>
-        <w:rPr>
-          <w:noProof/>
-        </w:rPr>
-        <w:fldChar w:fldCharType="begin"/>
-      </w:r>
-      <w:r>
-        <w:rPr>
-          <w:noProof/>
-        </w:rPr>
-        <w:instrText xml:space="preserve"> PAGEREF _Toc18206582 \h </w:instrText>
-      </w:r>
-      <w:r>
-        <w:rPr>
-          <w:noProof/>
-        </w:rPr>
-      </w:r>
-      <w:r>
-        <w:rPr>
-          <w:noProof/>
-        </w:rPr>
-        <w:fldChar w:fldCharType="separate"/>
-      </w:r>
-      <w:r>
-        <w:rPr>
-          <w:noProof/>
-        </w:rPr>
-        <w:t>3</w:t>
-      </w:r>
-      <w:r>
-        <w:rPr>
-          <w:noProof/>
-        </w:rPr>
-        <w:fldChar w:fldCharType="end"/>
-      </w:r>
-    </w:p>
-    <w:p>
-      <w:pPr>
-        <w:pStyle w:val="Sumrio3"/>
-        <w:tabs>
-          <w:tab w:val="left" w:pos="1600"/>
-        </w:tabs>
-        <w:rPr>
-          <w:noProof/>
-          <w:snapToGrid/>
-          <w:sz w:val="24"/>
-          <w:szCs w:val="24"/>
-        </w:rPr>
-      </w:pPr>
-      <w:r>
-        <w:rPr>
-          <w:noProof/>
-          <w:lang w:val="pt-BR"/>
-        </w:rPr>
-        <w:t>2.4.2</w:t>
-      </w:r>
-      <w:r>
-        <w:rPr>
-          <w:noProof/>
-          <w:snapToGrid/>
-          <w:sz w:val="24"/>
-          <w:szCs w:val="24"/>
-        </w:rPr>
-        <w:tab/>
-      </w:r>
-      <w:r>
-        <w:rPr>
-          <w:noProof/>
-          <w:lang w:val="pt-BR"/>
-        </w:rPr>
-        <w:t>&lt;andAnotherGroupTerm&gt;</w:t>
-      </w:r>
-      <w:r>
-        <w:rPr>
-          <w:noProof/>
-        </w:rPr>
-        <w:tab/>
-      </w:r>
-      <w:r>
-        <w:rPr>
-          <w:noProof/>
-        </w:rPr>
-        <w:fldChar w:fldCharType="begin"/>
-      </w:r>
-      <w:r>
-        <w:rPr>
-          <w:noProof/>
-        </w:rPr>
-        <w:instrText xml:space="preserve"> PAGEREF _Toc18206583 \h </w:instrText>
-      </w:r>
-      <w:r>
-        <w:rPr>
-          <w:noProof/>
-        </w:rPr>
-      </w:r>
-      <w:r>
-        <w:rPr>
-          <w:noProof/>
-        </w:rPr>
-        <w:fldChar w:fldCharType="separate"/>
-      </w:r>
-      <w:r>
-        <w:rPr>
-          <w:noProof/>
-        </w:rPr>
-        <w:t>3</w:t>
-      </w:r>
-      <w:r>
-        <w:rPr>
-          <w:noProof/>
-        </w:rPr>
-        <w:fldChar w:fldCharType="end"/>
-      </w:r>
-    </w:p>
-    <w:p>
-      <w:pPr>
-        <w:pStyle w:val="Sumrio1"/>
-        <w:tabs>
-          <w:tab w:val="left" w:pos="432"/>
-        </w:tabs>
-        <w:rPr>
-          <w:noProof/>
-          <w:snapToGrid/>
-          <w:sz w:val="24"/>
-          <w:szCs w:val="24"/>
-        </w:rPr>
-      </w:pPr>
-      <w:r>
-        <w:rPr>
-          <w:noProof/>
-          <w:lang w:val="pt-BR"/>
-        </w:rPr>
-        <w:t>3.</w:t>
-      </w:r>
-      <w:r>
-        <w:rPr>
-          <w:noProof/>
-          <w:snapToGrid/>
-          <w:sz w:val="24"/>
-          <w:szCs w:val="24"/>
-        </w:rPr>
-        <w:tab/>
-      </w:r>
-      <w:r>
-        <w:rPr>
-          <w:noProof/>
-          <w:lang w:val="pt-BR"/>
-        </w:rPr>
-        <w:t>Estereótipos em UML</w:t>
-      </w:r>
-      <w:r>
-        <w:rPr>
-          <w:noProof/>
-        </w:rPr>
-        <w:tab/>
-      </w:r>
-      <w:r>
-        <w:rPr>
-          <w:noProof/>
-        </w:rPr>
-        <w:fldChar w:fldCharType="begin"/>
-      </w:r>
-      <w:r>
-        <w:rPr>
-          <w:noProof/>
-        </w:rPr>
-        <w:instrText xml:space="preserve"> PAGEREF _Toc18206584 \h </w:instrText>
-      </w:r>
-      <w:r>
-        <w:rPr>
-          <w:noProof/>
-        </w:rPr>
-      </w:r>
-      <w:r>
-        <w:rPr>
-          <w:noProof/>
-        </w:rPr>
-        <w:fldChar w:fldCharType="separate"/>
-      </w:r>
-      <w:r>
-        <w:rPr>
-          <w:noProof/>
-        </w:rPr>
-        <w:t>3</w:t>
+        <w:t>4</w:t>
       </w:r>
       <w:r>
         <w:rPr>
@@ -1969,7 +2001,7 @@
       </w:pPr>
       <w:bookmarkStart w:id="0" w:name="_Toc456600917"/>
       <w:bookmarkStart w:id="1" w:name="_Toc456598586"/>
-      <w:bookmarkStart w:id="2" w:name="_Toc18206570"/>
+      <w:bookmarkStart w:id="2" w:name="_Toc73884868"/>
       <w:r>
         <w:rPr>
           <w:sz w:val="20"/>
@@ -1991,7 +2023,7 @@
       </w:pPr>
       <w:bookmarkStart w:id="3" w:name="_Toc456600918"/>
       <w:bookmarkStart w:id="4" w:name="_Toc456598587"/>
-      <w:bookmarkStart w:id="5" w:name="_Toc18206571"/>
+      <w:bookmarkStart w:id="5" w:name="_Toc73884869"/>
       <w:r>
         <w:rPr>
           <w:lang w:val="pt-BR"/>
@@ -2013,7 +2045,21 @@
         <w:rPr>
           <w:lang w:val="pt-BR"/>
         </w:rPr>
-        <w:t>Este documento tem como finalidade apresentar e descrever todos os termos utilizados na empresa Cia da Foto, auxiliando os desenvolvedores no entendimento dos mesmos.</w:t>
+        <w:t xml:space="preserve">Este documento tem como finalidade apresentar e descrever todos os termos utilizados na empresa Cia da Foto, auxiliando os desenvolvedores no entendimento </w:t>
+      </w:r>
+      <w:proofErr w:type="gramStart"/>
+      <w:r>
+        <w:rPr>
+          <w:lang w:val="pt-BR"/>
+        </w:rPr>
+        <w:t>dos mesmos</w:t>
+      </w:r>
+      <w:proofErr w:type="gramEnd"/>
+      <w:r>
+        <w:rPr>
+          <w:lang w:val="pt-BR"/>
+        </w:rPr>
+        <w:t>.</w:t>
       </w:r>
     </w:p>
     <w:p>
@@ -2025,7 +2071,7 @@
       </w:pPr>
       <w:bookmarkStart w:id="6" w:name="_Toc456600919"/>
       <w:bookmarkStart w:id="7" w:name="_Toc456598588"/>
-      <w:bookmarkStart w:id="8" w:name="_Toc18206572"/>
+      <w:bookmarkStart w:id="8" w:name="_Toc73884870"/>
       <w:r>
         <w:rPr>
           <w:lang w:val="pt-BR"/>
@@ -2059,18 +2105,12 @@
       </w:pPr>
       <w:bookmarkStart w:id="9" w:name="_Toc456600921"/>
       <w:bookmarkStart w:id="10" w:name="_Toc456598590"/>
-      <w:bookmarkStart w:id="11" w:name="_Toc18206573"/>
-      <w:r>
-        <w:rPr>
-          <w:lang w:val="pt-BR"/>
-        </w:rPr>
-        <w:t>R</w:t>
-      </w:r>
-      <w:r>
-        <w:rPr>
-          <w:lang w:val="pt-BR"/>
-        </w:rPr>
-        <w:t>eferências</w:t>
+      <w:bookmarkStart w:id="11" w:name="_Toc73884871"/>
+      <w:r>
+        <w:rPr>
+          <w:lang w:val="pt-BR"/>
+        </w:rPr>
+        <w:t>Referências</w:t>
       </w:r>
       <w:bookmarkEnd w:id="9"/>
       <w:bookmarkEnd w:id="10"/>
@@ -2133,7 +2173,7 @@
       </w:pPr>
       <w:bookmarkStart w:id="12" w:name="_Toc456600922"/>
       <w:bookmarkStart w:id="13" w:name="_Toc456598591"/>
-      <w:bookmarkStart w:id="14" w:name="_Toc18206574"/>
+      <w:bookmarkStart w:id="14" w:name="_Toc73884872"/>
       <w:r>
         <w:rPr>
           <w:lang w:val="pt-BR"/>
@@ -2176,7 +2216,7 @@
           <w:lang w:val="pt-BR"/>
         </w:rPr>
       </w:pPr>
-      <w:bookmarkStart w:id="15" w:name="_Toc18206575"/>
+      <w:bookmarkStart w:id="15" w:name="_Toc73884873"/>
       <w:r>
         <w:rPr>
           <w:sz w:val="20"/>
@@ -2195,12 +2235,14 @@
           <w:lang w:val="pt-BR"/>
         </w:rPr>
       </w:pPr>
+      <w:bookmarkStart w:id="16" w:name="_Toc73884874"/>
       <w:r>
         <w:rPr>
           <w:lang w:val="pt-BR"/>
         </w:rPr>
         <w:t>Tamanho de revelação</w:t>
       </w:r>
+      <w:bookmarkEnd w:id="16"/>
     </w:p>
     <w:p>
       <w:pPr>
@@ -2210,12 +2252,14 @@
           <w:lang w:val="pt-BR"/>
         </w:rPr>
       </w:pPr>
+      <w:bookmarkStart w:id="17" w:name="_Toc73884875"/>
       <w:r>
         <w:rPr>
           <w:lang w:val="pt-BR"/>
         </w:rPr>
         <w:t>Revelação 10x15</w:t>
       </w:r>
+      <w:bookmarkEnd w:id="17"/>
     </w:p>
     <w:p>
       <w:pPr>
@@ -2239,18 +2283,14 @@
           <w:lang w:val="pt-BR"/>
         </w:rPr>
       </w:pPr>
-      <w:r>
-        <w:rPr>
-          <w:lang w:val="pt-BR"/>
-        </w:rPr>
-        <w:t xml:space="preserve">Revelação </w:t>
-      </w:r>
-      <w:r>
-        <w:rPr>
-          <w:lang w:val="pt-BR"/>
-        </w:rPr>
-        <w:t>13x18</w:t>
-      </w:r>
+      <w:bookmarkStart w:id="18" w:name="_Toc73884876"/>
+      <w:r>
+        <w:rPr>
+          <w:lang w:val="pt-BR"/>
+        </w:rPr>
+        <w:t>Revelação 13x18</w:t>
+      </w:r>
+      <w:bookmarkEnd w:id="18"/>
     </w:p>
     <w:p>
       <w:pPr>
@@ -2263,25 +2303,7 @@
         <w:rPr>
           <w:lang w:val="pt-BR"/>
         </w:rPr>
-        <w:t>Este termo indica o tamanho da revelação de fotografia 1</w:t>
-      </w:r>
-      <w:r>
-        <w:rPr>
-          <w:lang w:val="pt-BR"/>
-        </w:rPr>
-        <w:t>3x18</w:t>
-      </w:r>
-      <w:r>
-        <w:rPr>
-          <w:lang w:val="pt-BR"/>
-        </w:rPr>
-        <w:t>cm no papel fotográfico</w:t>
-      </w:r>
-      <w:r>
-        <w:rPr>
-          <w:lang w:val="pt-BR"/>
-        </w:rPr>
-        <w:t>.</w:t>
+        <w:t>Este termo indica o tamanho da revelação de fotografia 13x18cm no papel fotográfico.</w:t>
       </w:r>
     </w:p>
     <w:p>
@@ -2292,18 +2314,14 @@
           <w:lang w:val="pt-BR"/>
         </w:rPr>
       </w:pPr>
-      <w:r>
-        <w:rPr>
-          <w:lang w:val="pt-BR"/>
-        </w:rPr>
-        <w:t xml:space="preserve">Revelação </w:t>
-      </w:r>
-      <w:r>
-        <w:rPr>
-          <w:lang w:val="pt-BR"/>
-        </w:rPr>
-        <w:t>15x21</w:t>
-      </w:r>
+      <w:bookmarkStart w:id="19" w:name="_Toc73884877"/>
+      <w:r>
+        <w:rPr>
+          <w:lang w:val="pt-BR"/>
+        </w:rPr>
+        <w:t>Revelação 15x21</w:t>
+      </w:r>
+      <w:bookmarkEnd w:id="19"/>
     </w:p>
     <w:p>
       <w:pPr>
@@ -2316,25 +2334,7 @@
         <w:rPr>
           <w:lang w:val="pt-BR"/>
         </w:rPr>
-        <w:t xml:space="preserve">Este termo indica o tamanho da revelação de fotografia </w:t>
-      </w:r>
-      <w:r>
-        <w:rPr>
-          <w:lang w:val="pt-BR"/>
-        </w:rPr>
-        <w:t>15x21</w:t>
-      </w:r>
-      <w:r>
-        <w:rPr>
-          <w:lang w:val="pt-BR"/>
-        </w:rPr>
-        <w:t>cm no papel fotográfico</w:t>
-      </w:r>
-      <w:r>
-        <w:rPr>
-          <w:lang w:val="pt-BR"/>
-        </w:rPr>
-        <w:t>.</w:t>
+        <w:t>Este termo indica o tamanho da revelação de fotografia 15x21cm no papel fotográfico.</w:t>
       </w:r>
     </w:p>
     <w:p>
@@ -2345,18 +2345,14 @@
           <w:lang w:val="pt-BR"/>
         </w:rPr>
       </w:pPr>
-      <w:r>
-        <w:rPr>
-          <w:lang w:val="pt-BR"/>
-        </w:rPr>
-        <w:t xml:space="preserve">Revelação </w:t>
-      </w:r>
-      <w:r>
-        <w:rPr>
-          <w:lang w:val="pt-BR"/>
-        </w:rPr>
-        <w:t>20x30</w:t>
-      </w:r>
+      <w:bookmarkStart w:id="20" w:name="_Toc73884878"/>
+      <w:r>
+        <w:rPr>
+          <w:lang w:val="pt-BR"/>
+        </w:rPr>
+        <w:t>Revelação 20x30</w:t>
+      </w:r>
+      <w:bookmarkEnd w:id="20"/>
     </w:p>
     <w:p>
       <w:pPr>
@@ -2369,25 +2365,7 @@
         <w:rPr>
           <w:lang w:val="pt-BR"/>
         </w:rPr>
-        <w:t xml:space="preserve">Este termo indica o tamanho da revelação de fotografia </w:t>
-      </w:r>
-      <w:r>
-        <w:rPr>
-          <w:lang w:val="pt-BR"/>
-        </w:rPr>
-        <w:t>20x30</w:t>
-      </w:r>
-      <w:r>
-        <w:rPr>
-          <w:lang w:val="pt-BR"/>
-        </w:rPr>
-        <w:t>cm no papel fotográfico</w:t>
-      </w:r>
-      <w:r>
-        <w:rPr>
-          <w:lang w:val="pt-BR"/>
-        </w:rPr>
-        <w:t>.</w:t>
+        <w:t>Este termo indica o tamanho da revelação de fotografia 20x30cm no papel fotográfico.</w:t>
       </w:r>
     </w:p>
     <w:p>
@@ -2398,18 +2376,14 @@
           <w:lang w:val="pt-BR"/>
         </w:rPr>
       </w:pPr>
-      <w:r>
-        <w:rPr>
-          <w:lang w:val="pt-BR"/>
-        </w:rPr>
-        <w:t xml:space="preserve">Revelação </w:t>
-      </w:r>
-      <w:r>
-        <w:rPr>
-          <w:lang w:val="pt-BR"/>
-        </w:rPr>
-        <w:t>30x40</w:t>
-      </w:r>
+      <w:bookmarkStart w:id="21" w:name="_Toc73884879"/>
+      <w:r>
+        <w:rPr>
+          <w:lang w:val="pt-BR"/>
+        </w:rPr>
+        <w:t>Revelação 30x40</w:t>
+      </w:r>
+      <w:bookmarkEnd w:id="21"/>
     </w:p>
     <w:p>
       <w:pPr>
@@ -2422,25 +2396,7 @@
         <w:rPr>
           <w:lang w:val="pt-BR"/>
         </w:rPr>
-        <w:t xml:space="preserve">Este termo indica o tamanho da revelação de fotografia </w:t>
-      </w:r>
-      <w:r>
-        <w:rPr>
-          <w:lang w:val="pt-BR"/>
-        </w:rPr>
-        <w:t>30x40</w:t>
-      </w:r>
-      <w:r>
-        <w:rPr>
-          <w:lang w:val="pt-BR"/>
-        </w:rPr>
-        <w:t>cm no papel fotográfico</w:t>
-      </w:r>
-      <w:r>
-        <w:rPr>
-          <w:lang w:val="pt-BR"/>
-        </w:rPr>
-        <w:t>.</w:t>
+        <w:t>Este termo indica o tamanho da revelação de fotografia 30x40cm no papel fotográfico.</w:t>
       </w:r>
     </w:p>
     <w:p>
@@ -2451,12 +2407,14 @@
           <w:lang w:val="pt-BR"/>
         </w:rPr>
       </w:pPr>
+      <w:bookmarkStart w:id="22" w:name="_Toc73884880"/>
       <w:r>
         <w:rPr>
           <w:lang w:val="pt-BR"/>
         </w:rPr>
         <w:t>Tipo de papel</w:t>
       </w:r>
+      <w:bookmarkEnd w:id="22"/>
     </w:p>
     <w:p>
       <w:pPr>
@@ -2466,12 +2424,14 @@
           <w:lang w:val="pt-BR"/>
         </w:rPr>
       </w:pPr>
+      <w:bookmarkStart w:id="23" w:name="_Toc73884881"/>
       <w:r>
         <w:rPr>
           <w:lang w:val="pt-BR"/>
         </w:rPr>
         <w:t>Papel brilhante</w:t>
       </w:r>
+      <w:bookmarkEnd w:id="23"/>
     </w:p>
     <w:p>
       <w:pPr>
@@ -2484,13 +2444,7 @@
         <w:rPr>
           <w:lang w:val="pt-BR"/>
         </w:rPr>
-        <w:t>O papel brilhante é um papel fotográfico que contém pigmento com sensação de ter uma película de verniz em cima da revelação, dando sensação de papel brilhante</w:t>
-      </w:r>
-      <w:r>
-        <w:rPr>
-          <w:lang w:val="pt-BR"/>
-        </w:rPr>
-        <w:t>.</w:t>
+        <w:t>O papel brilhante é um papel fotográfico que contém pigmento com sensação de ter uma película de verniz em cima da revelação, dando sensação de papel brilhante.</w:t>
       </w:r>
     </w:p>
     <w:p>
@@ -2501,18 +2455,14 @@
           <w:lang w:val="pt-BR"/>
         </w:rPr>
       </w:pPr>
-      <w:r>
-        <w:rPr>
-          <w:lang w:val="pt-BR"/>
-        </w:rPr>
-        <w:t xml:space="preserve">Papel </w:t>
-      </w:r>
-      <w:r>
-        <w:rPr>
-          <w:lang w:val="pt-BR"/>
-        </w:rPr>
-        <w:t>fosco</w:t>
-      </w:r>
+      <w:bookmarkStart w:id="24" w:name="_Toc73884882"/>
+      <w:r>
+        <w:rPr>
+          <w:lang w:val="pt-BR"/>
+        </w:rPr>
+        <w:t>Papel fosco</w:t>
+      </w:r>
+      <w:bookmarkEnd w:id="24"/>
     </w:p>
     <w:p>
       <w:pPr>
@@ -2525,7 +2475,21 @@
         <w:rPr>
           <w:lang w:val="pt-BR"/>
         </w:rPr>
-        <w:t>Ao contrário do papel brilhante, o papel fosco não contem os mesmos pigmentos de fabricação, por isso dá a sensaç</w:t>
+        <w:t xml:space="preserve">Ao contrário do papel brilhante, o papel fosco não </w:t>
+      </w:r>
+      <w:proofErr w:type="gramStart"/>
+      <w:r>
+        <w:rPr>
+          <w:lang w:val="pt-BR"/>
+        </w:rPr>
+        <w:t>contem</w:t>
+      </w:r>
+      <w:proofErr w:type="gramEnd"/>
+      <w:r>
+        <w:rPr>
+          <w:lang w:val="pt-BR"/>
+        </w:rPr>
+        <w:t xml:space="preserve"> os mesmos pigmentos de fabricação, por isso dá a sensaç</w:t>
       </w:r>
       <w:r>
         <w:rPr>
@@ -2533,8 +2497,6 @@
         </w:rPr>
         <w:t>ão de um papel poroso e fosco com ausência de brilho.</w:t>
       </w:r>
-      <w:bookmarkStart w:id="16" w:name="_GoBack"/>
-      <w:bookmarkEnd w:id="16"/>
     </w:p>
     <w:p>
       <w:pPr>
@@ -2605,7 +2567,7 @@
 </file>
 
 <file path=word/endnotes.xml><?xml version="1.0" encoding="utf-8"?>
-<w:endnotes xmlns:wpc="http://schemas.microsoft.com/office/word/2010/wordprocessingCanvas" xmlns:cx="http://schemas.microsoft.com/office/drawing/2014/chartex" xmlns:cx1="http://schemas.microsoft.com/office/drawing/2015/9/8/chartex" xmlns:cx2="http://schemas.microsoft.com/office/drawing/2015/10/21/chartex" xmlns:cx3="http://schemas.microsoft.com/office/drawing/2016/5/9/chartex" xmlns:cx4="http://schemas.microsoft.com/office/drawing/2016/5/10/chartex" xmlns:cx5="http://schemas.microsoft.com/office/drawing/2016/5/11/chartex" xmlns:cx6="http://schemas.microsoft.com/office/drawing/2016/5/12/chartex" xmlns:cx7="http://schemas.microsoft.com/office/drawing/2016/5/13/chartex" xmlns:cx8="http://schemas.microsoft.com/office/drawing/2016/5/14/chartex" xmlns:mc="http://schemas.openxmlformats.org/markup-compatibility/2006" xmlns:aink="http://schemas.microsoft.com/office/drawing/2016/ink" xmlns:am3d="http://schemas.microsoft.com/office/drawing/2017/model3d" xmlns:o="urn:schemas-microsoft-com:office:office" xmlns:r="http://schemas.openxmlformats.org/officeDocument/2006/relationships" xmlns:m="http://schemas.openxmlformats.org/officeDocument/2006/math" xmlns:v="urn:schemas-microsoft-com:vml" xmlns:wp14="http://schemas.microsoft.com/office/word/2010/wordprocessingDrawing" xmlns:wp="http://schemas.openxmlformats.org/drawingml/2006/wordprocessingDrawing" xmlns:w10="urn:schemas-microsoft-com:office:word" xmlns:w="http://schemas.openxmlformats.org/wordprocessingml/2006/main" xmlns:w14="http://schemas.microsoft.com/office/word/2010/wordml" xmlns:w15="http://schemas.microsoft.com/office/word/2012/wordml" xmlns:w16cid="http://schemas.microsoft.com/office/word/2016/wordml/cid" xmlns:w16se="http://schemas.microsoft.com/office/word/2015/wordml/symex" xmlns:wpg="http://schemas.microsoft.com/office/word/2010/wordprocessingGroup" xmlns:wpi="http://schemas.microsoft.com/office/word/2010/wordprocessingInk" xmlns:wne="http://schemas.microsoft.com/office/word/2006/wordml" xmlns:wps="http://schemas.microsoft.com/office/word/2010/wordprocessingShape" mc:Ignorable="w14 w15 w16se w16cid wp14">
+<w:endnotes xmlns:wpc="http://schemas.microsoft.com/office/word/2010/wordprocessingCanvas" xmlns:cx="http://schemas.microsoft.com/office/drawing/2014/chartex" xmlns:cx1="http://schemas.microsoft.com/office/drawing/2015/9/8/chartex" xmlns:cx2="http://schemas.microsoft.com/office/drawing/2015/10/21/chartex" xmlns:cx3="http://schemas.microsoft.com/office/drawing/2016/5/9/chartex" xmlns:cx4="http://schemas.microsoft.com/office/drawing/2016/5/10/chartex" xmlns:cx5="http://schemas.microsoft.com/office/drawing/2016/5/11/chartex" xmlns:cx6="http://schemas.microsoft.com/office/drawing/2016/5/12/chartex" xmlns:cx7="http://schemas.microsoft.com/office/drawing/2016/5/13/chartex" xmlns:cx8="http://schemas.microsoft.com/office/drawing/2016/5/14/chartex" xmlns:mc="http://schemas.openxmlformats.org/markup-compatibility/2006" xmlns:aink="http://schemas.microsoft.com/office/drawing/2016/ink" xmlns:am3d="http://schemas.microsoft.com/office/drawing/2017/model3d" xmlns:o="urn:schemas-microsoft-com:office:office" xmlns:r="http://schemas.openxmlformats.org/officeDocument/2006/relationships" xmlns:m="http://schemas.openxmlformats.org/officeDocument/2006/math" xmlns:v="urn:schemas-microsoft-com:vml" xmlns:wp14="http://schemas.microsoft.com/office/word/2010/wordprocessingDrawing" xmlns:wp="http://schemas.openxmlformats.org/drawingml/2006/wordprocessingDrawing" xmlns:w10="urn:schemas-microsoft-com:office:word" xmlns:w="http://schemas.openxmlformats.org/wordprocessingml/2006/main" xmlns:w14="http://schemas.microsoft.com/office/word/2010/wordml" xmlns:w15="http://schemas.microsoft.com/office/word/2012/wordml" xmlns:w16cex="http://schemas.microsoft.com/office/word/2018/wordml/cex" xmlns:w16cid="http://schemas.microsoft.com/office/word/2016/wordml/cid" xmlns:w16="http://schemas.microsoft.com/office/word/2018/wordml" xmlns:w16sdtdh="http://schemas.microsoft.com/office/word/2020/wordml/sdtdatahash" xmlns:w16se="http://schemas.microsoft.com/office/word/2015/wordml/symex" xmlns:wpg="http://schemas.microsoft.com/office/word/2010/wordprocessingGroup" xmlns:wpi="http://schemas.microsoft.com/office/word/2010/wordprocessingInk" xmlns:wne="http://schemas.microsoft.com/office/word/2006/wordml" xmlns:wps="http://schemas.microsoft.com/office/word/2010/wordprocessingShape" mc:Ignorable="w14 w15 w16se w16cid w16 w16cex w16sdtdh wp14">
   <w:endnote w:type="separator" w:id="-1">
     <w:p>
       <w:pPr>
@@ -2630,7 +2592,7 @@
 </file>
 
 <file path=word/footer1.xml><?xml version="1.0" encoding="utf-8"?>
-<w:ftr xmlns:wpc="http://schemas.microsoft.com/office/word/2010/wordprocessingCanvas" xmlns:cx="http://schemas.microsoft.com/office/drawing/2014/chartex" xmlns:cx1="http://schemas.microsoft.com/office/drawing/2015/9/8/chartex" xmlns:cx2="http://schemas.microsoft.com/office/drawing/2015/10/21/chartex" xmlns:cx3="http://schemas.microsoft.com/office/drawing/2016/5/9/chartex" xmlns:cx4="http://schemas.microsoft.com/office/drawing/2016/5/10/chartex" xmlns:cx5="http://schemas.microsoft.com/office/drawing/2016/5/11/chartex" xmlns:cx6="http://schemas.microsoft.com/office/drawing/2016/5/12/chartex" xmlns:cx7="http://schemas.microsoft.com/office/drawing/2016/5/13/chartex" xmlns:cx8="http://schemas.microsoft.com/office/drawing/2016/5/14/chartex" xmlns:mc="http://schemas.openxmlformats.org/markup-compatibility/2006" xmlns:aink="http://schemas.microsoft.com/office/drawing/2016/ink" xmlns:am3d="http://schemas.microsoft.com/office/drawing/2017/model3d" xmlns:o="urn:schemas-microsoft-com:office:office" xmlns:r="http://schemas.openxmlformats.org/officeDocument/2006/relationships" xmlns:m="http://schemas.openxmlformats.org/officeDocument/2006/math" xmlns:v="urn:schemas-microsoft-com:vml" xmlns:wp14="http://schemas.microsoft.com/office/word/2010/wordprocessingDrawing" xmlns:wp="http://schemas.openxmlformats.org/drawingml/2006/wordprocessingDrawing" xmlns:w10="urn:schemas-microsoft-com:office:word" xmlns:w="http://schemas.openxmlformats.org/wordprocessingml/2006/main" xmlns:w14="http://schemas.microsoft.com/office/word/2010/wordml" xmlns:w15="http://schemas.microsoft.com/office/word/2012/wordml" xmlns:w16cid="http://schemas.microsoft.com/office/word/2016/wordml/cid" xmlns:w16se="http://schemas.microsoft.com/office/word/2015/wordml/symex" xmlns:wpg="http://schemas.microsoft.com/office/word/2010/wordprocessingGroup" xmlns:wpi="http://schemas.microsoft.com/office/word/2010/wordprocessingInk" xmlns:wne="http://schemas.microsoft.com/office/word/2006/wordml" xmlns:wps="http://schemas.microsoft.com/office/word/2010/wordprocessingShape" mc:Ignorable="w14 w15 w16se w16cid wp14">
+<w:ftr xmlns:wpc="http://schemas.microsoft.com/office/word/2010/wordprocessingCanvas" xmlns:cx="http://schemas.microsoft.com/office/drawing/2014/chartex" xmlns:cx1="http://schemas.microsoft.com/office/drawing/2015/9/8/chartex" xmlns:cx2="http://schemas.microsoft.com/office/drawing/2015/10/21/chartex" xmlns:cx3="http://schemas.microsoft.com/office/drawing/2016/5/9/chartex" xmlns:cx4="http://schemas.microsoft.com/office/drawing/2016/5/10/chartex" xmlns:cx5="http://schemas.microsoft.com/office/drawing/2016/5/11/chartex" xmlns:cx6="http://schemas.microsoft.com/office/drawing/2016/5/12/chartex" xmlns:cx7="http://schemas.microsoft.com/office/drawing/2016/5/13/chartex" xmlns:cx8="http://schemas.microsoft.com/office/drawing/2016/5/14/chartex" xmlns:mc="http://schemas.openxmlformats.org/markup-compatibility/2006" xmlns:aink="http://schemas.microsoft.com/office/drawing/2016/ink" xmlns:am3d="http://schemas.microsoft.com/office/drawing/2017/model3d" xmlns:o="urn:schemas-microsoft-com:office:office" xmlns:r="http://schemas.openxmlformats.org/officeDocument/2006/relationships" xmlns:m="http://schemas.openxmlformats.org/officeDocument/2006/math" xmlns:v="urn:schemas-microsoft-com:vml" xmlns:wp14="http://schemas.microsoft.com/office/word/2010/wordprocessingDrawing" xmlns:wp="http://schemas.openxmlformats.org/drawingml/2006/wordprocessingDrawing" xmlns:w10="urn:schemas-microsoft-com:office:word" xmlns:w="http://schemas.openxmlformats.org/wordprocessingml/2006/main" xmlns:w14="http://schemas.microsoft.com/office/word/2010/wordml" xmlns:w15="http://schemas.microsoft.com/office/word/2012/wordml" xmlns:w16cex="http://schemas.microsoft.com/office/word/2018/wordml/cex" xmlns:w16cid="http://schemas.microsoft.com/office/word/2016/wordml/cid" xmlns:w16="http://schemas.microsoft.com/office/word/2018/wordml" xmlns:w16sdtdh="http://schemas.microsoft.com/office/word/2020/wordml/sdtdatahash" xmlns:w16se="http://schemas.microsoft.com/office/word/2015/wordml/symex" xmlns:wpg="http://schemas.microsoft.com/office/word/2010/wordprocessingGroup" xmlns:wpi="http://schemas.microsoft.com/office/word/2010/wordprocessingInk" xmlns:wne="http://schemas.microsoft.com/office/word/2006/wordml" xmlns:wps="http://schemas.microsoft.com/office/word/2010/wordprocessingShape" mc:Ignorable="w14 w15 w16se w16cid w16 w16cex w16sdtdh wp14">
   <w:tbl>
     <w:tblPr>
       <w:tblW w:w="0" w:type="auto"/>
@@ -2651,12 +2613,6 @@
       <w:gridCol w:w="3162"/>
     </w:tblGrid>
     <w:tr>
-      <w:tblPrEx>
-        <w:tblCellMar>
-          <w:top w:w="0" w:type="dxa"/>
-          <w:bottom w:w="0" w:type="dxa"/>
-        </w:tblCellMar>
-      </w:tblPrEx>
       <w:tc>
         <w:tcPr>
           <w:tcW w:w="3162" w:type="dxa"/>
@@ -2700,10 +2656,7 @@
             <w:fldChar w:fldCharType="begin"/>
           </w:r>
           <w:r>
-            <w:instrText xml:space="preserve"> DOCPROPERTY "Company"  \* MERGEFORMA</w:instrText>
-          </w:r>
-          <w:r>
-            <w:instrText xml:space="preserve">T </w:instrText>
+            <w:instrText xml:space="preserve"> DOCPROPERTY "Company"  \* MERGEFORMAT </w:instrText>
           </w:r>
           <w:r>
             <w:fldChar w:fldCharType="separate"/>
@@ -2713,8 +2666,17 @@
               <w:b/>
               <w:bCs/>
             </w:rPr>
-            <w:t>Cia da Foto</w:t>
+            <w:t xml:space="preserve">Cia da </w:t>
           </w:r>
+          <w:proofErr w:type="spellStart"/>
+          <w:r>
+            <w:rPr>
+              <w:b/>
+              <w:bCs/>
+            </w:rPr>
+            <w:t>Foto</w:t>
+          </w:r>
+          <w:proofErr w:type="spellEnd"/>
           <w:r>
             <w:fldChar w:fldCharType="end"/>
           </w:r>
@@ -2810,7 +2772,7 @@
 </file>
 
 <file path=word/footnotes.xml><?xml version="1.0" encoding="utf-8"?>
-<w:footnotes xmlns:wpc="http://schemas.microsoft.com/office/word/2010/wordprocessingCanvas" xmlns:cx="http://schemas.microsoft.com/office/drawing/2014/chartex" xmlns:cx1="http://schemas.microsoft.com/office/drawing/2015/9/8/chartex" xmlns:cx2="http://schemas.microsoft.com/office/drawing/2015/10/21/chartex" xmlns:cx3="http://schemas.microsoft.com/office/drawing/2016/5/9/chartex" xmlns:cx4="http://schemas.microsoft.com/office/drawing/2016/5/10/chartex" xmlns:cx5="http://schemas.microsoft.com/office/drawing/2016/5/11/chartex" xmlns:cx6="http://schemas.microsoft.com/office/drawing/2016/5/12/chartex" xmlns:cx7="http://schemas.microsoft.com/office/drawing/2016/5/13/chartex" xmlns:cx8="http://schemas.microsoft.com/office/drawing/2016/5/14/chartex" xmlns:mc="http://schemas.openxmlformats.org/markup-compatibility/2006" xmlns:aink="http://schemas.microsoft.com/office/drawing/2016/ink" xmlns:am3d="http://schemas.microsoft.com/office/drawing/2017/model3d" xmlns:o="urn:schemas-microsoft-com:office:office" xmlns:r="http://schemas.openxmlformats.org/officeDocument/2006/relationships" xmlns:m="http://schemas.openxmlformats.org/officeDocument/2006/math" xmlns:v="urn:schemas-microsoft-com:vml" xmlns:wp14="http://schemas.microsoft.com/office/word/2010/wordprocessingDrawing" xmlns:wp="http://schemas.openxmlformats.org/drawingml/2006/wordprocessingDrawing" xmlns:w10="urn:schemas-microsoft-com:office:word" xmlns:w="http://schemas.openxmlformats.org/wordprocessingml/2006/main" xmlns:w14="http://schemas.microsoft.com/office/word/2010/wordml" xmlns:w15="http://schemas.microsoft.com/office/word/2012/wordml" xmlns:w16cid="http://schemas.microsoft.com/office/word/2016/wordml/cid" xmlns:w16se="http://schemas.microsoft.com/office/word/2015/wordml/symex" xmlns:wpg="http://schemas.microsoft.com/office/word/2010/wordprocessingGroup" xmlns:wpi="http://schemas.microsoft.com/office/word/2010/wordprocessingInk" xmlns:wne="http://schemas.microsoft.com/office/word/2006/wordml" xmlns:wps="http://schemas.microsoft.com/office/word/2010/wordprocessingShape" mc:Ignorable="w14 w15 w16se w16cid wp14">
+<w:footnotes xmlns:wpc="http://schemas.microsoft.com/office/word/2010/wordprocessingCanvas" xmlns:cx="http://schemas.microsoft.com/office/drawing/2014/chartex" xmlns:cx1="http://schemas.microsoft.com/office/drawing/2015/9/8/chartex" xmlns:cx2="http://schemas.microsoft.com/office/drawing/2015/10/21/chartex" xmlns:cx3="http://schemas.microsoft.com/office/drawing/2016/5/9/chartex" xmlns:cx4="http://schemas.microsoft.com/office/drawing/2016/5/10/chartex" xmlns:cx5="http://schemas.microsoft.com/office/drawing/2016/5/11/chartex" xmlns:cx6="http://schemas.microsoft.com/office/drawing/2016/5/12/chartex" xmlns:cx7="http://schemas.microsoft.com/office/drawing/2016/5/13/chartex" xmlns:cx8="http://schemas.microsoft.com/office/drawing/2016/5/14/chartex" xmlns:mc="http://schemas.openxmlformats.org/markup-compatibility/2006" xmlns:aink="http://schemas.microsoft.com/office/drawing/2016/ink" xmlns:am3d="http://schemas.microsoft.com/office/drawing/2017/model3d" xmlns:o="urn:schemas-microsoft-com:office:office" xmlns:r="http://schemas.openxmlformats.org/officeDocument/2006/relationships" xmlns:m="http://schemas.openxmlformats.org/officeDocument/2006/math" xmlns:v="urn:schemas-microsoft-com:vml" xmlns:wp14="http://schemas.microsoft.com/office/word/2010/wordprocessingDrawing" xmlns:wp="http://schemas.openxmlformats.org/drawingml/2006/wordprocessingDrawing" xmlns:w10="urn:schemas-microsoft-com:office:word" xmlns:w="http://schemas.openxmlformats.org/wordprocessingml/2006/main" xmlns:w14="http://schemas.microsoft.com/office/word/2010/wordml" xmlns:w15="http://schemas.microsoft.com/office/word/2012/wordml" xmlns:w16cex="http://schemas.microsoft.com/office/word/2018/wordml/cex" xmlns:w16cid="http://schemas.microsoft.com/office/word/2016/wordml/cid" xmlns:w16="http://schemas.microsoft.com/office/word/2018/wordml" xmlns:w16sdtdh="http://schemas.microsoft.com/office/word/2020/wordml/sdtdatahash" xmlns:w16se="http://schemas.microsoft.com/office/word/2015/wordml/symex" xmlns:wpg="http://schemas.microsoft.com/office/word/2010/wordprocessingGroup" xmlns:wpi="http://schemas.microsoft.com/office/word/2010/wordprocessingInk" xmlns:wne="http://schemas.microsoft.com/office/word/2006/wordml" xmlns:wps="http://schemas.microsoft.com/office/word/2010/wordprocessingShape" mc:Ignorable="w14 w15 w16se w16cid w16 w16cex w16sdtdh wp14">
   <w:footnote w:type="separator" w:id="-1">
     <w:p>
       <w:pPr>
@@ -2835,7 +2797,7 @@
 </file>
 
 <file path=word/header1.xml><?xml version="1.0" encoding="utf-8"?>
-<w:hdr xmlns:wpc="http://schemas.microsoft.com/office/word/2010/wordprocessingCanvas" xmlns:cx="http://schemas.microsoft.com/office/drawing/2014/chartex" xmlns:cx1="http://schemas.microsoft.com/office/drawing/2015/9/8/chartex" xmlns:cx2="http://schemas.microsoft.com/office/drawing/2015/10/21/chartex" xmlns:cx3="http://schemas.microsoft.com/office/drawing/2016/5/9/chartex" xmlns:cx4="http://schemas.microsoft.com/office/drawing/2016/5/10/chartex" xmlns:cx5="http://schemas.microsoft.com/office/drawing/2016/5/11/chartex" xmlns:cx6="http://schemas.microsoft.com/office/drawing/2016/5/12/chartex" xmlns:cx7="http://schemas.microsoft.com/office/drawing/2016/5/13/chartex" xmlns:cx8="http://schemas.microsoft.com/office/drawing/2016/5/14/chartex" xmlns:mc="http://schemas.openxmlformats.org/markup-compatibility/2006" xmlns:aink="http://schemas.microsoft.com/office/drawing/2016/ink" xmlns:am3d="http://schemas.microsoft.com/office/drawing/2017/model3d" xmlns:o="urn:schemas-microsoft-com:office:office" xmlns:r="http://schemas.openxmlformats.org/officeDocument/2006/relationships" xmlns:m="http://schemas.openxmlformats.org/officeDocument/2006/math" xmlns:v="urn:schemas-microsoft-com:vml" xmlns:wp14="http://schemas.microsoft.com/office/word/2010/wordprocessingDrawing" xmlns:wp="http://schemas.openxmlformats.org/drawingml/2006/wordprocessingDrawing" xmlns:w10="urn:schemas-microsoft-com:office:word" xmlns:w="http://schemas.openxmlformats.org/wordprocessingml/2006/main" xmlns:w14="http://schemas.microsoft.com/office/word/2010/wordml" xmlns:w15="http://schemas.microsoft.com/office/word/2012/wordml" xmlns:w16cid="http://schemas.microsoft.com/office/word/2016/wordml/cid" xmlns:w16se="http://schemas.microsoft.com/office/word/2015/wordml/symex" xmlns:wpg="http://schemas.microsoft.com/office/word/2010/wordprocessingGroup" xmlns:wpi="http://schemas.microsoft.com/office/word/2010/wordprocessingInk" xmlns:wne="http://schemas.microsoft.com/office/word/2006/wordml" xmlns:wps="http://schemas.microsoft.com/office/word/2010/wordprocessingShape" mc:Ignorable="w14 w15 w16se w16cid wp14">
+<w:hdr xmlns:wpc="http://schemas.microsoft.com/office/word/2010/wordprocessingCanvas" xmlns:cx="http://schemas.microsoft.com/office/drawing/2014/chartex" xmlns:cx1="http://schemas.microsoft.com/office/drawing/2015/9/8/chartex" xmlns:cx2="http://schemas.microsoft.com/office/drawing/2015/10/21/chartex" xmlns:cx3="http://schemas.microsoft.com/office/drawing/2016/5/9/chartex" xmlns:cx4="http://schemas.microsoft.com/office/drawing/2016/5/10/chartex" xmlns:cx5="http://schemas.microsoft.com/office/drawing/2016/5/11/chartex" xmlns:cx6="http://schemas.microsoft.com/office/drawing/2016/5/12/chartex" xmlns:cx7="http://schemas.microsoft.com/office/drawing/2016/5/13/chartex" xmlns:cx8="http://schemas.microsoft.com/office/drawing/2016/5/14/chartex" xmlns:mc="http://schemas.openxmlformats.org/markup-compatibility/2006" xmlns:aink="http://schemas.microsoft.com/office/drawing/2016/ink" xmlns:am3d="http://schemas.microsoft.com/office/drawing/2017/model3d" xmlns:o="urn:schemas-microsoft-com:office:office" xmlns:r="http://schemas.openxmlformats.org/officeDocument/2006/relationships" xmlns:m="http://schemas.openxmlformats.org/officeDocument/2006/math" xmlns:v="urn:schemas-microsoft-com:vml" xmlns:wp14="http://schemas.microsoft.com/office/word/2010/wordprocessingDrawing" xmlns:wp="http://schemas.openxmlformats.org/drawingml/2006/wordprocessingDrawing" xmlns:w10="urn:schemas-microsoft-com:office:word" xmlns:w="http://schemas.openxmlformats.org/wordprocessingml/2006/main" xmlns:w14="http://schemas.microsoft.com/office/word/2010/wordml" xmlns:w15="http://schemas.microsoft.com/office/word/2012/wordml" xmlns:w16cex="http://schemas.microsoft.com/office/word/2018/wordml/cex" xmlns:w16cid="http://schemas.microsoft.com/office/word/2016/wordml/cid" xmlns:w16="http://schemas.microsoft.com/office/word/2018/wordml" xmlns:w16sdtdh="http://schemas.microsoft.com/office/word/2020/wordml/sdtdatahash" xmlns:w16se="http://schemas.microsoft.com/office/word/2015/wordml/symex" xmlns:wpg="http://schemas.microsoft.com/office/word/2010/wordprocessingGroup" xmlns:wpi="http://schemas.microsoft.com/office/word/2010/wordprocessingInk" xmlns:wne="http://schemas.microsoft.com/office/word/2006/wordml" xmlns:wps="http://schemas.microsoft.com/office/word/2010/wordprocessingShape" mc:Ignorable="w14 w15 w16se w16cid w16 w16cex w16sdtdh wp14">
   <w:p>
     <w:pPr>
       <w:rPr>
@@ -2887,17 +2849,7 @@
         <w:sz w:val="36"/>
         <w:szCs w:val="36"/>
       </w:rPr>
-      <w:instrText xml:space="preserve"> DOCPROPERTY "Company" </w:instrText>
-    </w:r>
-    <w:r>
-      <w:rPr>
-        <w:rFonts w:ascii="Arial" w:hAnsi="Arial"/>
-        <w:b/>
-        <w:bCs/>
-        <w:sz w:val="36"/>
-        <w:szCs w:val="36"/>
-      </w:rPr>
-      <w:instrText xml:space="preserve"> \* MERGEFORMAT </w:instrText>
+      <w:instrText xml:space="preserve"> DOCPROPERTY "Company"  \* MERGEFORMAT </w:instrText>
     </w:r>
     <w:r>
       <w:rPr>
@@ -2915,8 +2867,18 @@
         <w:sz w:val="36"/>
         <w:szCs w:val="36"/>
       </w:rPr>
-      <w:t>Cia da Foto</w:t>
+      <w:t xml:space="preserve">Cia da </w:t>
     </w:r>
+    <w:proofErr w:type="spellStart"/>
+    <w:r>
+      <w:rPr>
+        <w:rFonts w:ascii="Arial" w:hAnsi="Arial"/>
+        <w:sz w:val="36"/>
+        <w:szCs w:val="36"/>
+      </w:rPr>
+      <w:t>Foto</w:t>
+    </w:r>
+    <w:proofErr w:type="spellEnd"/>
     <w:r>
       <w:rPr>
         <w:rFonts w:ascii="Arial" w:hAnsi="Arial"/>
@@ -2949,7 +2911,7 @@
 </file>
 
 <file path=word/header2.xml><?xml version="1.0" encoding="utf-8"?>
-<w:hdr xmlns:wpc="http://schemas.microsoft.com/office/word/2010/wordprocessingCanvas" xmlns:cx="http://schemas.microsoft.com/office/drawing/2014/chartex" xmlns:cx1="http://schemas.microsoft.com/office/drawing/2015/9/8/chartex" xmlns:cx2="http://schemas.microsoft.com/office/drawing/2015/10/21/chartex" xmlns:cx3="http://schemas.microsoft.com/office/drawing/2016/5/9/chartex" xmlns:cx4="http://schemas.microsoft.com/office/drawing/2016/5/10/chartex" xmlns:cx5="http://schemas.microsoft.com/office/drawing/2016/5/11/chartex" xmlns:cx6="http://schemas.microsoft.com/office/drawing/2016/5/12/chartex" xmlns:cx7="http://schemas.microsoft.com/office/drawing/2016/5/13/chartex" xmlns:cx8="http://schemas.microsoft.com/office/drawing/2016/5/14/chartex" xmlns:mc="http://schemas.openxmlformats.org/markup-compatibility/2006" xmlns:aink="http://schemas.microsoft.com/office/drawing/2016/ink" xmlns:am3d="http://schemas.microsoft.com/office/drawing/2017/model3d" xmlns:o="urn:schemas-microsoft-com:office:office" xmlns:r="http://schemas.openxmlformats.org/officeDocument/2006/relationships" xmlns:m="http://schemas.openxmlformats.org/officeDocument/2006/math" xmlns:v="urn:schemas-microsoft-com:vml" xmlns:wp14="http://schemas.microsoft.com/office/word/2010/wordprocessingDrawing" xmlns:wp="http://schemas.openxmlformats.org/drawingml/2006/wordprocessingDrawing" xmlns:w10="urn:schemas-microsoft-com:office:word" xmlns:w="http://schemas.openxmlformats.org/wordprocessingml/2006/main" xmlns:w14="http://schemas.microsoft.com/office/word/2010/wordml" xmlns:w15="http://schemas.microsoft.com/office/word/2012/wordml" xmlns:w16cid="http://schemas.microsoft.com/office/word/2016/wordml/cid" xmlns:w16se="http://schemas.microsoft.com/office/word/2015/wordml/symex" xmlns:wpg="http://schemas.microsoft.com/office/word/2010/wordprocessingGroup" xmlns:wpi="http://schemas.microsoft.com/office/word/2010/wordprocessingInk" xmlns:wne="http://schemas.microsoft.com/office/word/2006/wordml" xmlns:wps="http://schemas.microsoft.com/office/word/2010/wordprocessingShape" mc:Ignorable="w14 w15 w16se w16cid wp14">
+<w:hdr xmlns:wpc="http://schemas.microsoft.com/office/word/2010/wordprocessingCanvas" xmlns:cx="http://schemas.microsoft.com/office/drawing/2014/chartex" xmlns:cx1="http://schemas.microsoft.com/office/drawing/2015/9/8/chartex" xmlns:cx2="http://schemas.microsoft.com/office/drawing/2015/10/21/chartex" xmlns:cx3="http://schemas.microsoft.com/office/drawing/2016/5/9/chartex" xmlns:cx4="http://schemas.microsoft.com/office/drawing/2016/5/10/chartex" xmlns:cx5="http://schemas.microsoft.com/office/drawing/2016/5/11/chartex" xmlns:cx6="http://schemas.microsoft.com/office/drawing/2016/5/12/chartex" xmlns:cx7="http://schemas.microsoft.com/office/drawing/2016/5/13/chartex" xmlns:cx8="http://schemas.microsoft.com/office/drawing/2016/5/14/chartex" xmlns:mc="http://schemas.openxmlformats.org/markup-compatibility/2006" xmlns:aink="http://schemas.microsoft.com/office/drawing/2016/ink" xmlns:am3d="http://schemas.microsoft.com/office/drawing/2017/model3d" xmlns:o="urn:schemas-microsoft-com:office:office" xmlns:r="http://schemas.openxmlformats.org/officeDocument/2006/relationships" xmlns:m="http://schemas.openxmlformats.org/officeDocument/2006/math" xmlns:v="urn:schemas-microsoft-com:vml" xmlns:wp14="http://schemas.microsoft.com/office/word/2010/wordprocessingDrawing" xmlns:wp="http://schemas.openxmlformats.org/drawingml/2006/wordprocessingDrawing" xmlns:w10="urn:schemas-microsoft-com:office:word" xmlns:w="http://schemas.openxmlformats.org/wordprocessingml/2006/main" xmlns:w14="http://schemas.microsoft.com/office/word/2010/wordml" xmlns:w15="http://schemas.microsoft.com/office/word/2012/wordml" xmlns:w16cex="http://schemas.microsoft.com/office/word/2018/wordml/cex" xmlns:w16cid="http://schemas.microsoft.com/office/word/2016/wordml/cid" xmlns:w16="http://schemas.microsoft.com/office/word/2018/wordml" xmlns:w16sdtdh="http://schemas.microsoft.com/office/word/2020/wordml/sdtdatahash" xmlns:w16se="http://schemas.microsoft.com/office/word/2015/wordml/symex" xmlns:wpg="http://schemas.microsoft.com/office/word/2010/wordprocessingGroup" xmlns:wpi="http://schemas.microsoft.com/office/word/2010/wordprocessingInk" xmlns:wne="http://schemas.microsoft.com/office/word/2006/wordml" xmlns:wps="http://schemas.microsoft.com/office/word/2010/wordprocessingShape" mc:Ignorable="w14 w15 w16se w16cid w16 w16cex w16sdtdh wp14">
   <w:tbl>
     <w:tblPr>
       <w:tblW w:w="0" w:type="auto"/>
@@ -2969,12 +2931,6 @@
       <w:gridCol w:w="3179"/>
     </w:tblGrid>
     <w:tr>
-      <w:tblPrEx>
-        <w:tblCellMar>
-          <w:top w:w="0" w:type="dxa"/>
-          <w:bottom w:w="0" w:type="dxa"/>
-        </w:tblCellMar>
-      </w:tblPrEx>
       <w:tc>
         <w:tcPr>
           <w:tcW w:w="6379" w:type="dxa"/>
@@ -2995,9 +2951,19 @@
           <w:r>
             <w:fldChar w:fldCharType="separate"/>
           </w:r>
+          <w:proofErr w:type="spellStart"/>
           <w:r>
-            <w:t>Gestão de Vendas</w:t>
+            <w:t>Gestão</w:t>
           </w:r>
+          <w:proofErr w:type="spellEnd"/>
+          <w:r>
+            <w:t xml:space="preserve"> de </w:t>
+          </w:r>
+          <w:proofErr w:type="spellStart"/>
+          <w:r>
+            <w:t>Vendas</w:t>
+          </w:r>
+          <w:proofErr w:type="spellEnd"/>
           <w:r>
             <w:fldChar w:fldCharType="end"/>
           </w:r>
@@ -3037,12 +3003,6 @@
       </w:tc>
     </w:tr>
     <w:tr>
-      <w:tblPrEx>
-        <w:tblCellMar>
-          <w:top w:w="0" w:type="dxa"/>
-          <w:bottom w:w="0" w:type="dxa"/>
-        </w:tblCellMar>
-      </w:tblPrEx>
       <w:tc>
         <w:tcPr>
           <w:tcW w:w="6379" w:type="dxa"/>
@@ -3063,9 +3023,19 @@
           <w:r>
             <w:fldChar w:fldCharType="separate"/>
           </w:r>
+          <w:proofErr w:type="spellStart"/>
           <w:r>
-            <w:t>Glossário de Negócios</w:t>
+            <w:t>Glossário</w:t>
           </w:r>
+          <w:proofErr w:type="spellEnd"/>
+          <w:r>
+            <w:t xml:space="preserve"> de </w:t>
+          </w:r>
+          <w:proofErr w:type="spellStart"/>
+          <w:r>
+            <w:t>Negócios</w:t>
+          </w:r>
+          <w:proofErr w:type="spellEnd"/>
           <w:r>
             <w:fldChar w:fldCharType="end"/>
           </w:r>
@@ -3104,12 +3074,6 @@
       </w:tc>
     </w:tr>
     <w:tr>
-      <w:tblPrEx>
-        <w:tblCellMar>
-          <w:top w:w="0" w:type="dxa"/>
-          <w:bottom w:w="0" w:type="dxa"/>
-        </w:tblCellMar>
-      </w:tblPrEx>
       <w:tc>
         <w:tcPr>
           <w:tcW w:w="9558" w:type="dxa"/>
@@ -3141,7 +3105,7 @@
 </file>
 
 <file path=word/numbering.xml><?xml version="1.0" encoding="utf-8"?>
-<w:numbering xmlns:wpc="http://schemas.microsoft.com/office/word/2010/wordprocessingCanvas" xmlns:cx="http://schemas.microsoft.com/office/drawing/2014/chartex" xmlns:cx1="http://schemas.microsoft.com/office/drawing/2015/9/8/chartex" xmlns:cx2="http://schemas.microsoft.com/office/drawing/2015/10/21/chartex" xmlns:cx3="http://schemas.microsoft.com/office/drawing/2016/5/9/chartex" xmlns:cx4="http://schemas.microsoft.com/office/drawing/2016/5/10/chartex" xmlns:cx5="http://schemas.microsoft.com/office/drawing/2016/5/11/chartex" xmlns:cx6="http://schemas.microsoft.com/office/drawing/2016/5/12/chartex" xmlns:cx7="http://schemas.microsoft.com/office/drawing/2016/5/13/chartex" xmlns:cx8="http://schemas.microsoft.com/office/drawing/2016/5/14/chartex" xmlns:mc="http://schemas.openxmlformats.org/markup-compatibility/2006" xmlns:aink="http://schemas.microsoft.com/office/drawing/2016/ink" xmlns:am3d="http://schemas.microsoft.com/office/drawing/2017/model3d" xmlns:o="urn:schemas-microsoft-com:office:office" xmlns:r="http://schemas.openxmlformats.org/officeDocument/2006/relationships" xmlns:m="http://schemas.openxmlformats.org/officeDocument/2006/math" xmlns:v="urn:schemas-microsoft-com:vml" xmlns:wp14="http://schemas.microsoft.com/office/word/2010/wordprocessingDrawing" xmlns:wp="http://schemas.openxmlformats.org/drawingml/2006/wordprocessingDrawing" xmlns:w10="urn:schemas-microsoft-com:office:word" xmlns:w="http://schemas.openxmlformats.org/wordprocessingml/2006/main" xmlns:w14="http://schemas.microsoft.com/office/word/2010/wordml" xmlns:w15="http://schemas.microsoft.com/office/word/2012/wordml" xmlns:w16cid="http://schemas.microsoft.com/office/word/2016/wordml/cid" xmlns:w16se="http://schemas.microsoft.com/office/word/2015/wordml/symex" xmlns:wpg="http://schemas.microsoft.com/office/word/2010/wordprocessingGroup" xmlns:wpi="http://schemas.microsoft.com/office/word/2010/wordprocessingInk" xmlns:wne="http://schemas.microsoft.com/office/word/2006/wordml" xmlns:wps="http://schemas.microsoft.com/office/word/2010/wordprocessingShape" mc:Ignorable="w14 w15 w16se w16cid wp14">
+<w:numbering xmlns:wpc="http://schemas.microsoft.com/office/word/2010/wordprocessingCanvas" xmlns:cx="http://schemas.microsoft.com/office/drawing/2014/chartex" xmlns:cx1="http://schemas.microsoft.com/office/drawing/2015/9/8/chartex" xmlns:cx2="http://schemas.microsoft.com/office/drawing/2015/10/21/chartex" xmlns:cx3="http://schemas.microsoft.com/office/drawing/2016/5/9/chartex" xmlns:cx4="http://schemas.microsoft.com/office/drawing/2016/5/10/chartex" xmlns:cx5="http://schemas.microsoft.com/office/drawing/2016/5/11/chartex" xmlns:cx6="http://schemas.microsoft.com/office/drawing/2016/5/12/chartex" xmlns:cx7="http://schemas.microsoft.com/office/drawing/2016/5/13/chartex" xmlns:cx8="http://schemas.microsoft.com/office/drawing/2016/5/14/chartex" xmlns:mc="http://schemas.openxmlformats.org/markup-compatibility/2006" xmlns:aink="http://schemas.microsoft.com/office/drawing/2016/ink" xmlns:am3d="http://schemas.microsoft.com/office/drawing/2017/model3d" xmlns:o="urn:schemas-microsoft-com:office:office" xmlns:r="http://schemas.openxmlformats.org/officeDocument/2006/relationships" xmlns:m="http://schemas.openxmlformats.org/officeDocument/2006/math" xmlns:v="urn:schemas-microsoft-com:vml" xmlns:wp14="http://schemas.microsoft.com/office/word/2010/wordprocessingDrawing" xmlns:wp="http://schemas.openxmlformats.org/drawingml/2006/wordprocessingDrawing" xmlns:w10="urn:schemas-microsoft-com:office:word" xmlns:w="http://schemas.openxmlformats.org/wordprocessingml/2006/main" xmlns:w14="http://schemas.microsoft.com/office/word/2010/wordml" xmlns:w15="http://schemas.microsoft.com/office/word/2012/wordml" xmlns:w16cex="http://schemas.microsoft.com/office/word/2018/wordml/cex" xmlns:w16cid="http://schemas.microsoft.com/office/word/2016/wordml/cid" xmlns:w16="http://schemas.microsoft.com/office/word/2018/wordml" xmlns:w16sdtdh="http://schemas.microsoft.com/office/word/2020/wordml/sdtdatahash" xmlns:w16se="http://schemas.microsoft.com/office/word/2015/wordml/symex" xmlns:wpg="http://schemas.microsoft.com/office/word/2010/wordprocessingGroup" xmlns:wpi="http://schemas.microsoft.com/office/word/2010/wordprocessingInk" xmlns:wne="http://schemas.microsoft.com/office/word/2006/wordml" xmlns:wps="http://schemas.microsoft.com/office/word/2010/wordprocessingShape" mc:Ignorable="w14 w15 w16se w16cid w16 w16cex w16sdtdh wp14">
   <w:abstractNum w:abstractNumId="0" w15:restartNumberingAfterBreak="0">
     <w:nsid w:val="FFFFFFFB"/>
     <w:multiLevelType w:val="multilevel"/>
@@ -3149,54 +3113,63 @@
     <w:lvl w:ilvl="0">
       <w:start w:val="1"/>
       <w:numFmt w:val="decimal"/>
+      <w:pStyle w:val="Ttulo1"/>
       <w:lvlText w:val="%1."/>
       <w:lvlJc w:val="left"/>
     </w:lvl>
     <w:lvl w:ilvl="1">
       <w:start w:val="1"/>
       <w:numFmt w:val="decimal"/>
+      <w:pStyle w:val="Ttulo2"/>
       <w:lvlText w:val="%1.%2"/>
       <w:lvlJc w:val="left"/>
     </w:lvl>
     <w:lvl w:ilvl="2">
       <w:start w:val="1"/>
       <w:numFmt w:val="decimal"/>
+      <w:pStyle w:val="Ttulo3"/>
       <w:lvlText w:val="%1.%2.%3"/>
       <w:lvlJc w:val="left"/>
     </w:lvl>
     <w:lvl w:ilvl="3">
       <w:start w:val="1"/>
       <w:numFmt w:val="decimal"/>
+      <w:pStyle w:val="Ttulo4"/>
       <w:lvlText w:val="%1.%2.%3.%4"/>
       <w:lvlJc w:val="left"/>
     </w:lvl>
     <w:lvl w:ilvl="4">
       <w:start w:val="1"/>
       <w:numFmt w:val="decimal"/>
+      <w:pStyle w:val="Ttulo5"/>
       <w:lvlText w:val="%1.%2.%3.%4.%5"/>
       <w:lvlJc w:val="left"/>
     </w:lvl>
     <w:lvl w:ilvl="5">
       <w:start w:val="1"/>
       <w:numFmt w:val="decimal"/>
+      <w:pStyle w:val="Ttulo6"/>
       <w:lvlText w:val="%1.%2.%3.%4.%5.%6"/>
       <w:lvlJc w:val="left"/>
     </w:lvl>
     <w:lvl w:ilvl="6">
       <w:start w:val="1"/>
       <w:numFmt w:val="decimal"/>
+      <w:pStyle w:val="Ttulo7"/>
       <w:lvlText w:val="%1.%2.%3.%4.%5.%6.%7"/>
       <w:lvlJc w:val="left"/>
     </w:lvl>
     <w:lvl w:ilvl="7">
       <w:start w:val="1"/>
       <w:numFmt w:val="decimal"/>
+      <w:pStyle w:val="Ttulo8"/>
       <w:lvlText w:val="%1.%2.%3.%4.%5.%6.%7.%8"/>
       <w:lvlJc w:val="left"/>
     </w:lvl>
     <w:lvl w:ilvl="8">
       <w:start w:val="1"/>
       <w:numFmt w:val="decimal"/>
+      <w:pStyle w:val="Ttulo9"/>
       <w:lvlText w:val="%1.%2.%3.%4.%5.%6.%7.%8.%9"/>
       <w:lvlJc w:val="left"/>
     </w:lvl>
@@ -3372,6 +3345,120 @@
     </w:lvl>
   </w:abstractNum>
   <w:abstractNum w:abstractNumId="4" w15:restartNumberingAfterBreak="0">
+    <w:nsid w:val="0FBD0B04"/>
+    <w:multiLevelType w:val="multilevel"/>
+    <w:tmpl w:val="81FE64B2"/>
+    <w:lvl w:ilvl="0">
+      <w:start w:val="1"/>
+      <w:numFmt w:val="decimal"/>
+      <w:pStyle w:val="Bullet"/>
+      <w:lvlText w:val="%1."/>
+      <w:lvlJc w:val="left"/>
+      <w:pPr>
+        <w:tabs>
+          <w:tab w:val="num" w:pos="720"/>
+        </w:tabs>
+        <w:ind w:left="720" w:hanging="720"/>
+      </w:pPr>
+    </w:lvl>
+    <w:lvl w:ilvl="1">
+      <w:start w:val="1"/>
+      <w:numFmt w:val="decimal"/>
+      <w:lvlText w:val="%2."/>
+      <w:lvlJc w:val="left"/>
+      <w:pPr>
+        <w:tabs>
+          <w:tab w:val="num" w:pos="1440"/>
+        </w:tabs>
+        <w:ind w:left="1440" w:hanging="720"/>
+      </w:pPr>
+    </w:lvl>
+    <w:lvl w:ilvl="2">
+      <w:start w:val="1"/>
+      <w:numFmt w:val="decimal"/>
+      <w:lvlText w:val="%3."/>
+      <w:lvlJc w:val="left"/>
+      <w:pPr>
+        <w:tabs>
+          <w:tab w:val="num" w:pos="2160"/>
+        </w:tabs>
+        <w:ind w:left="2160" w:hanging="720"/>
+      </w:pPr>
+    </w:lvl>
+    <w:lvl w:ilvl="3">
+      <w:start w:val="1"/>
+      <w:numFmt w:val="decimal"/>
+      <w:lvlText w:val="%4."/>
+      <w:lvlJc w:val="left"/>
+      <w:pPr>
+        <w:tabs>
+          <w:tab w:val="num" w:pos="2880"/>
+        </w:tabs>
+        <w:ind w:left="2880" w:hanging="720"/>
+      </w:pPr>
+    </w:lvl>
+    <w:lvl w:ilvl="4">
+      <w:start w:val="1"/>
+      <w:numFmt w:val="decimal"/>
+      <w:lvlText w:val="%5."/>
+      <w:lvlJc w:val="left"/>
+      <w:pPr>
+        <w:tabs>
+          <w:tab w:val="num" w:pos="3600"/>
+        </w:tabs>
+        <w:ind w:left="3600" w:hanging="720"/>
+      </w:pPr>
+    </w:lvl>
+    <w:lvl w:ilvl="5">
+      <w:start w:val="1"/>
+      <w:numFmt w:val="decimal"/>
+      <w:lvlText w:val="%6."/>
+      <w:lvlJc w:val="left"/>
+      <w:pPr>
+        <w:tabs>
+          <w:tab w:val="num" w:pos="4320"/>
+        </w:tabs>
+        <w:ind w:left="4320" w:hanging="720"/>
+      </w:pPr>
+    </w:lvl>
+    <w:lvl w:ilvl="6">
+      <w:start w:val="1"/>
+      <w:numFmt w:val="decimal"/>
+      <w:lvlText w:val="%7."/>
+      <w:lvlJc w:val="left"/>
+      <w:pPr>
+        <w:tabs>
+          <w:tab w:val="num" w:pos="5040"/>
+        </w:tabs>
+        <w:ind w:left="5040" w:hanging="720"/>
+      </w:pPr>
+    </w:lvl>
+    <w:lvl w:ilvl="7">
+      <w:start w:val="1"/>
+      <w:numFmt w:val="decimal"/>
+      <w:lvlText w:val="%8."/>
+      <w:lvlJc w:val="left"/>
+      <w:pPr>
+        <w:tabs>
+          <w:tab w:val="num" w:pos="5760"/>
+        </w:tabs>
+        <w:ind w:left="5760" w:hanging="720"/>
+      </w:pPr>
+    </w:lvl>
+    <w:lvl w:ilvl="8">
+      <w:start w:val="1"/>
+      <w:numFmt w:val="decimal"/>
+      <w:lvlText w:val="%9."/>
+      <w:lvlJc w:val="left"/>
+      <w:pPr>
+        <w:tabs>
+          <w:tab w:val="num" w:pos="6480"/>
+        </w:tabs>
+        <w:ind w:left="6480" w:hanging="720"/>
+      </w:pPr>
+    </w:lvl>
+  </w:abstractNum>
+  <w:abstractNum w:abstractNumId="5" w15:restartNumberingAfterBreak="0">
     <w:nsid w:val="17CB6DC4"/>
     <w:multiLevelType w:val="multilevel"/>
     <w:tmpl w:val="04090001"/>
@@ -3431,7 +3518,7 @@
       <w:lvlJc w:val="left"/>
     </w:lvl>
   </w:abstractNum>
-  <w:abstractNum w:abstractNumId="5" w15:restartNumberingAfterBreak="0">
+  <w:abstractNum w:abstractNumId="6" w15:restartNumberingAfterBreak="0">
     <w:nsid w:val="22443AC4"/>
     <w:multiLevelType w:val="multilevel"/>
     <w:tmpl w:val="04090001"/>
@@ -3491,7 +3578,7 @@
       <w:lvlJc w:val="left"/>
     </w:lvl>
   </w:abstractNum>
-  <w:abstractNum w:abstractNumId="6" w15:restartNumberingAfterBreak="0">
+  <w:abstractNum w:abstractNumId="7" w15:restartNumberingAfterBreak="0">
     <w:nsid w:val="2D4B634E"/>
     <w:multiLevelType w:val="multilevel"/>
     <w:tmpl w:val="04090001"/>
@@ -3551,7 +3638,7 @@
       <w:lvlJc w:val="left"/>
     </w:lvl>
   </w:abstractNum>
-  <w:abstractNum w:abstractNumId="7" w15:restartNumberingAfterBreak="0">
+  <w:abstractNum w:abstractNumId="8" w15:restartNumberingAfterBreak="0">
     <w:nsid w:val="31DD2C45"/>
     <w:multiLevelType w:val="multilevel"/>
     <w:tmpl w:val="04090001"/>
@@ -3611,7 +3698,7 @@
       <w:lvlJc w:val="left"/>
     </w:lvl>
   </w:abstractNum>
-  <w:abstractNum w:abstractNumId="8" w15:restartNumberingAfterBreak="0">
+  <w:abstractNum w:abstractNumId="9" w15:restartNumberingAfterBreak="0">
     <w:nsid w:val="32982B51"/>
     <w:multiLevelType w:val="multilevel"/>
     <w:tmpl w:val="04090001"/>
@@ -3671,7 +3758,7 @@
       <w:lvlJc w:val="left"/>
     </w:lvl>
   </w:abstractNum>
-  <w:abstractNum w:abstractNumId="9" w15:restartNumberingAfterBreak="0">
+  <w:abstractNum w:abstractNumId="10" w15:restartNumberingAfterBreak="0">
     <w:nsid w:val="3375481C"/>
     <w:multiLevelType w:val="multilevel"/>
     <w:tmpl w:val="E6747DA6"/>
@@ -3731,7 +3818,7 @@
       <w:lvlJc w:val="left"/>
     </w:lvl>
   </w:abstractNum>
-  <w:abstractNum w:abstractNumId="10" w15:restartNumberingAfterBreak="0">
+  <w:abstractNum w:abstractNumId="11" w15:restartNumberingAfterBreak="0">
     <w:nsid w:val="369D5471"/>
     <w:multiLevelType w:val="multilevel"/>
     <w:tmpl w:val="04090001"/>
@@ -3791,7 +3878,7 @@
       <w:lvlJc w:val="left"/>
     </w:lvl>
   </w:abstractNum>
-  <w:abstractNum w:abstractNumId="11" w15:restartNumberingAfterBreak="0">
+  <w:abstractNum w:abstractNumId="12" w15:restartNumberingAfterBreak="0">
     <w:nsid w:val="42B97F7B"/>
     <w:multiLevelType w:val="multilevel"/>
     <w:tmpl w:val="04090001"/>
@@ -3851,7 +3938,7 @@
       <w:lvlJc w:val="left"/>
     </w:lvl>
   </w:abstractNum>
-  <w:abstractNum w:abstractNumId="12" w15:restartNumberingAfterBreak="0">
+  <w:abstractNum w:abstractNumId="13" w15:restartNumberingAfterBreak="0">
     <w:nsid w:val="45225F3C"/>
     <w:multiLevelType w:val="hybridMultilevel"/>
     <w:tmpl w:val="A1A26C7A"/>
@@ -3964,7 +4051,7 @@
       </w:rPr>
     </w:lvl>
   </w:abstractNum>
-  <w:abstractNum w:abstractNumId="13" w15:restartNumberingAfterBreak="0">
+  <w:abstractNum w:abstractNumId="14" w15:restartNumberingAfterBreak="0">
     <w:nsid w:val="49E170D0"/>
     <w:multiLevelType w:val="multilevel"/>
     <w:tmpl w:val="04090001"/>
@@ -4024,7 +4111,7 @@
       <w:lvlJc w:val="left"/>
     </w:lvl>
   </w:abstractNum>
-  <w:abstractNum w:abstractNumId="14" w15:restartNumberingAfterBreak="0">
+  <w:abstractNum w:abstractNumId="15" w15:restartNumberingAfterBreak="0">
     <w:nsid w:val="4F64732B"/>
     <w:multiLevelType w:val="multilevel"/>
     <w:tmpl w:val="04090001"/>
@@ -4084,7 +4171,7 @@
       <w:lvlJc w:val="left"/>
     </w:lvl>
   </w:abstractNum>
-  <w:abstractNum w:abstractNumId="15" w15:restartNumberingAfterBreak="0">
+  <w:abstractNum w:abstractNumId="16" w15:restartNumberingAfterBreak="0">
     <w:nsid w:val="52DF734E"/>
     <w:multiLevelType w:val="multilevel"/>
     <w:tmpl w:val="04090001"/>
@@ -4144,7 +4231,7 @@
       <w:lvlJc w:val="left"/>
     </w:lvl>
   </w:abstractNum>
-  <w:abstractNum w:abstractNumId="16" w15:restartNumberingAfterBreak="0">
+  <w:abstractNum w:abstractNumId="17" w15:restartNumberingAfterBreak="0">
     <w:nsid w:val="6D2F7D46"/>
     <w:multiLevelType w:val="multilevel"/>
     <w:tmpl w:val="04090001"/>
@@ -4204,7 +4291,7 @@
       <w:lvlJc w:val="left"/>
     </w:lvl>
   </w:abstractNum>
-  <w:abstractNum w:abstractNumId="17" w15:restartNumberingAfterBreak="0">
+  <w:abstractNum w:abstractNumId="18" w15:restartNumberingAfterBreak="0">
     <w:nsid w:val="71F21F2A"/>
     <w:multiLevelType w:val="multilevel"/>
     <w:tmpl w:val="04090001"/>
@@ -4264,7 +4351,7 @@
       <w:lvlJc w:val="left"/>
     </w:lvl>
   </w:abstractNum>
-  <w:abstractNum w:abstractNumId="18" w15:restartNumberingAfterBreak="0">
+  <w:abstractNum w:abstractNumId="19" w15:restartNumberingAfterBreak="0">
     <w:nsid w:val="743601FB"/>
     <w:multiLevelType w:val="multilevel"/>
     <w:tmpl w:val="04090001"/>
@@ -4324,7 +4411,7 @@
       <w:lvlJc w:val="left"/>
     </w:lvl>
   </w:abstractNum>
-  <w:abstractNum w:abstractNumId="19" w15:restartNumberingAfterBreak="0">
+  <w:abstractNum w:abstractNumId="20" w15:restartNumberingAfterBreak="0">
     <w:nsid w:val="756150CA"/>
     <w:multiLevelType w:val="multilevel"/>
     <w:tmpl w:val="04090001"/>
@@ -4384,7 +4471,7 @@
       <w:lvlJc w:val="left"/>
     </w:lvl>
   </w:abstractNum>
-  <w:abstractNum w:abstractNumId="20" w15:restartNumberingAfterBreak="0">
+  <w:abstractNum w:abstractNumId="21" w15:restartNumberingAfterBreak="0">
     <w:nsid w:val="7BE434D7"/>
     <w:multiLevelType w:val="multilevel"/>
     <w:tmpl w:val="04090001"/>
@@ -4465,16 +4552,16 @@
     </w:lvlOverride>
   </w:num>
   <w:num w:numId="3">
-    <w:abstractNumId w:val="9"/>
+    <w:abstractNumId w:val="10"/>
   </w:num>
   <w:num w:numId="4">
-    <w:abstractNumId w:val="20"/>
+    <w:abstractNumId w:val="21"/>
   </w:num>
   <w:num w:numId="5">
-    <w:abstractNumId w:val="15"/>
+    <w:abstractNumId w:val="16"/>
   </w:num>
   <w:num w:numId="6">
-    <w:abstractNumId w:val="14"/>
+    <w:abstractNumId w:val="15"/>
   </w:num>
   <w:num w:numId="7">
     <w:abstractNumId w:val="1"/>
@@ -4496,52 +4583,55 @@
     <w:abstractNumId w:val="2"/>
   </w:num>
   <w:num w:numId="9">
-    <w:abstractNumId w:val="19"/>
+    <w:abstractNumId w:val="20"/>
   </w:num>
   <w:num w:numId="10">
     <w:abstractNumId w:val="3"/>
   </w:num>
   <w:num w:numId="11">
-    <w:abstractNumId w:val="10"/>
+    <w:abstractNumId w:val="11"/>
   </w:num>
   <w:num w:numId="12">
+    <w:abstractNumId w:val="9"/>
+  </w:num>
+  <w:num w:numId="13">
+    <w:abstractNumId w:val="19"/>
+  </w:num>
+  <w:num w:numId="14">
     <w:abstractNumId w:val="8"/>
   </w:num>
-  <w:num w:numId="13">
+  <w:num w:numId="15">
+    <w:abstractNumId w:val="5"/>
+  </w:num>
+  <w:num w:numId="16">
     <w:abstractNumId w:val="18"/>
   </w:num>
-  <w:num w:numId="14">
+  <w:num w:numId="17">
+    <w:abstractNumId w:val="14"/>
+  </w:num>
+  <w:num w:numId="18">
+    <w:abstractNumId w:val="6"/>
+  </w:num>
+  <w:num w:numId="19">
+    <w:abstractNumId w:val="12"/>
+  </w:num>
+  <w:num w:numId="20">
     <w:abstractNumId w:val="7"/>
   </w:num>
-  <w:num w:numId="15">
-    <w:abstractNumId w:val="4"/>
-  </w:num>
-  <w:num w:numId="16">
+  <w:num w:numId="21">
     <w:abstractNumId w:val="17"/>
   </w:num>
-  <w:num w:numId="17">
+  <w:num w:numId="22">
     <w:abstractNumId w:val="13"/>
   </w:num>
-  <w:num w:numId="18">
-    <w:abstractNumId w:val="5"/>
-  </w:num>
-  <w:num w:numId="19">
-    <w:abstractNumId w:val="11"/>
-  </w:num>
-  <w:num w:numId="20">
-    <w:abstractNumId w:val="6"/>
-  </w:num>
-  <w:num w:numId="21">
-    <w:abstractNumId w:val="16"/>
-  </w:num>
-  <w:num w:numId="22">
-    <w:abstractNumId w:val="12"/>
+  <w:num w:numId="23">
+    <w:abstractNumId w:val="4"/>
   </w:num>
 </w:numbering>
 </file>
 
 <file path=word/styles.xml><?xml version="1.0" encoding="utf-8"?>
-<w:styles xmlns:mc="http://schemas.openxmlformats.org/markup-compatibility/2006" xmlns:r="http://schemas.openxmlformats.org/officeDocument/2006/relationships" xmlns:w="http://schemas.openxmlformats.org/wordprocessingml/2006/main" xmlns:w14="http://schemas.microsoft.com/office/word/2010/wordml" xmlns:w15="http://schemas.microsoft.com/office/word/2012/wordml" xmlns:w16cid="http://schemas.microsoft.com/office/word/2016/wordml/cid" xmlns:w16se="http://schemas.microsoft.com/office/word/2015/wordml/symex" mc:Ignorable="w14 w15 w16se w16cid">
+<w:styles xmlns:mc="http://schemas.openxmlformats.org/markup-compatibility/2006" xmlns:r="http://schemas.openxmlformats.org/officeDocument/2006/relationships" xmlns:w="http://schemas.openxmlformats.org/wordprocessingml/2006/main" xmlns:w14="http://schemas.microsoft.com/office/word/2010/wordml" xmlns:w15="http://schemas.microsoft.com/office/word/2012/wordml" xmlns:w16cex="http://schemas.microsoft.com/office/word/2018/wordml/cex" xmlns:w16cid="http://schemas.microsoft.com/office/word/2016/wordml/cid" xmlns:w16="http://schemas.microsoft.com/office/word/2018/wordml" xmlns:w16sdtdh="http://schemas.microsoft.com/office/word/2020/wordml/sdtdatahash" xmlns:w16se="http://schemas.microsoft.com/office/word/2015/wordml/symex" mc:Ignorable="w14 w15 w16se w16cid w16 w16cex w16sdtdh">
   <w:docDefaults>
     <w:rPrDefault>
       <w:rPr>
@@ -4551,7 +4641,7 @@
     </w:rPrDefault>
     <w:pPrDefault/>
   </w:docDefaults>
-  <w:latentStyles w:defLockedState="0" w:defUIPriority="99" w:defSemiHidden="0" w:defUnhideWhenUsed="0" w:defQFormat="0" w:count="377">
+  <w:latentStyles w:defLockedState="0" w:defUIPriority="99" w:defSemiHidden="0" w:defUnhideWhenUsed="0" w:defQFormat="0" w:count="376">
     <w:lsdException w:name="Normal" w:uiPriority="0" w:qFormat="1"/>
     <w:lsdException w:name="heading 1" w:uiPriority="9" w:qFormat="1"/>
     <w:lsdException w:name="heading 2" w:uiPriority="9" w:qFormat="1"/>
@@ -4928,7 +5018,6 @@
     <w:lsdException w:name="Hashtag" w:semiHidden="1" w:unhideWhenUsed="1"/>
     <w:lsdException w:name="Unresolved Mention" w:semiHidden="1" w:unhideWhenUsed="1"/>
     <w:lsdException w:name="Smart Link" w:semiHidden="1" w:unhideWhenUsed="1"/>
-    <w:lsdException w:name="Smart Link Error" w:semiHidden="1" w:unhideWhenUsed="1"/>
   </w:latentStyles>
   <w:style w:type="paragraph" w:default="1" w:styleId="Normal">
     <w:name w:val="Normal"/>
@@ -5119,7 +5208,9 @@
   </w:style>
   <w:style w:type="character" w:default="1" w:styleId="Fontepargpadro">
     <w:name w:val="Default Paragraph Font"/>
+    <w:uiPriority w:val="1"/>
     <w:semiHidden/>
+    <w:unhideWhenUsed/>
   </w:style>
   <w:style w:type="table" w:default="1" w:styleId="Tabelanormal">
     <w:name w:val="Normal Table"/>
@@ -5202,7 +5293,7 @@
     <w:basedOn w:val="Normal"/>
     <w:next w:val="Normal"/>
     <w:autoRedefine/>
-    <w:semiHidden/>
+    <w:uiPriority w:val="39"/>
     <w:pPr>
       <w:tabs>
         <w:tab w:val="right" w:pos="9360"/>
@@ -5216,7 +5307,7 @@
     <w:basedOn w:val="Normal"/>
     <w:next w:val="Normal"/>
     <w:autoRedefine/>
-    <w:semiHidden/>
+    <w:uiPriority w:val="39"/>
     <w:pPr>
       <w:tabs>
         <w:tab w:val="right" w:pos="9360"/>
@@ -5229,7 +5320,7 @@
     <w:basedOn w:val="Normal"/>
     <w:next w:val="Normal"/>
     <w:autoRedefine/>
-    <w:semiHidden/>
+    <w:uiPriority w:val="39"/>
     <w:pPr>
       <w:tabs>
         <w:tab w:val="left" w:pos="1440"/>
@@ -5466,13 +5557,13 @@
     <w:pPr>
       <w:widowControl/>
       <w:numPr>
-        <w:numId w:val="81"/>
+        <w:numId w:val="23"/>
       </w:numPr>
       <w:tabs>
         <w:tab w:val="left" w:pos="720"/>
       </w:tabs>
       <w:spacing w:before="120" w:line="240" w:lineRule="auto"/>
-      <w:ind w:left="720" w:right="360"/>
+      <w:ind w:right="360"/>
       <w:jc w:val="both"/>
     </w:pPr>
   </w:style>

</xml_diff>